<commit_message>
unix permissions module and finalizations.
</commit_message>
<xml_diff>
--- a/filevalidator/docs/User_Documentation.docx
+++ b/filevalidator/docs/User_Documentation.docx
@@ -12,10 +12,15 @@
     </w:p>
     <w:p>
       <w:r>
-        <w:rPr>
-          <w:highlight w:val="yellow"/>
-        </w:rPr>
-        <w:t>Purpose</w:t>
+        <w:t xml:space="preserve">FUV supplies an easy-to-use set of tools that help to reduce the threats that a file upload server is exposed to </w:t>
+      </w:r>
+      <w:r>
+        <w:t>when receiving files from un-trusted users. The vulnerabilities document covers the possible threats and the defend methods.</w:t>
+      </w:r>
+    </w:p>
+    <w:p>
+      <w:r>
+        <w:t>FUV was planned to be used by many different applications, running on many servers. It’s a java package distributed as a JAR file. Each application can configure it for its own needs according to its specific threats and the integration with the existing code is relatively simple, using a single method that receives the file to validate and returns true/false whether it should be accepted or not.</w:t>
       </w:r>
     </w:p>
     <w:p>
@@ -28,45 +33,67 @@
     </w:p>
     <w:p>
       <w:pPr>
-        <w:rPr>
-          <w:highlight w:val="yellow"/>
-        </w:rPr>
-      </w:pPr>
-      <w:proofErr w:type="spellStart"/>
-      <w:r>
-        <w:rPr>
-          <w:highlight w:val="yellow"/>
-        </w:rPr>
-        <w:t>FUVImpl.validate</w:t>
-      </w:r>
-      <w:proofErr w:type="spellEnd"/>
-    </w:p>
-    <w:p>
-      <w:pPr>
-        <w:rPr>
-          <w:highlight w:val="yellow"/>
-        </w:rPr>
-      </w:pPr>
-      <w:proofErr w:type="spellStart"/>
-      <w:r>
-        <w:rPr>
-          <w:highlight w:val="yellow"/>
-        </w:rPr>
-        <w:t>FileNameGenerator</w:t>
-      </w:r>
-      <w:proofErr w:type="spellEnd"/>
-    </w:p>
-    <w:p>
-      <w:proofErr w:type="spellStart"/>
-      <w:r>
-        <w:rPr>
-          <w:highlight w:val="yellow"/>
-        </w:rPr>
-        <w:t>SizeBoundedInputStream</w:t>
-      </w:r>
-      <w:proofErr w:type="spellEnd"/>
-    </w:p>
-    <w:p/>
+        <w:pStyle w:val="Heading3"/>
+      </w:pPr>
+      <w:r>
+        <w:t>Filevalidator interface</w:t>
+      </w:r>
+    </w:p>
+    <w:p>
+      <w:r>
+        <w:t xml:space="preserve">The primary interface of the system. </w:t>
+      </w:r>
+    </w:p>
+    <w:p>
+      <w:r>
+        <w:rPr>
+          <w:b/>
+          <w:bCs/>
+          <w:u w:val="single"/>
+        </w:rPr>
+        <w:t xml:space="preserve">public boolean FileValidator.validate(File file) : </w:t>
+      </w:r>
+    </w:p>
+    <w:p>
+      <w:r>
+        <w:t>File is the input file to validate.</w:t>
+      </w:r>
+      <w:r>
+        <w:br/>
+        <w:t>Returns true if all configured modules approved the file according to their configuration (may vary from one application to another). If at least one of the modules rejected the file – the method returns false.</w:t>
+      </w:r>
+    </w:p>
+    <w:p>
+      <w:r>
+        <w:rPr>
+          <w:b/>
+          <w:bCs/>
+          <w:u w:val="single"/>
+        </w:rPr>
+        <w:t>public FileNameGenerator getFileNameGenerator() :</w:t>
+      </w:r>
+    </w:p>
+    <w:p>
+      <w:r>
+        <w:t>Returns a FileNameGenerator object which is configured with the global configuration file. The object is able to generate a new random file name or censor a given file name according to pre-defined rules.</w:t>
+      </w:r>
+      <w:r>
+        <w:rPr>
+          <w:b/>
+          <w:bCs/>
+          <w:u w:val="single"/>
+        </w:rPr>
+        <w:t xml:space="preserve"> </w:t>
+      </w:r>
+      <w:hyperlink w:anchor="_File_Name_Generator" w:history="1">
+        <w:r>
+          <w:rPr>
+            <w:rStyle w:val="Hyperlink"/>
+          </w:rPr>
+          <w:t>See the FileNameGenerator section for examples.</w:t>
+        </w:r>
+      </w:hyperlink>
+    </w:p>
     <w:p>
       <w:pPr>
         <w:pStyle w:val="Heading2"/>
@@ -77,16 +104,12 @@
     </w:p>
     <w:p>
       <w:r>
-        <w:t>The engine is fully configured from XML (</w:t>
-      </w:r>
-      <w:r>
-        <w:t>All configuration beans are JAXB annotated</w:t>
-      </w:r>
-      <w:r>
-        <w:t>)</w:t>
-      </w:r>
-      <w:r>
-        <w:t>.</w:t>
+        <w:t>The whole point in FUV is that it can be used in many applications just by adding the JAR and calling the simple API that was described above. Each application will obviously need to configure the requested modules and their internal configuration differently. All modules and utilities configure themselves from a single XML configuration file. In order to the system to properly work, each application should supply such a file (named ‘file-validator-config.xml’) and make it visible by ClassLoader.getSystemResourceAsStream(), meaning, adding its containing directory to the classpath.</w:t>
+      </w:r>
+    </w:p>
+    <w:p>
+      <w:r>
+        <w:t xml:space="preserve">FUV uses JAXB to build the module classes from the XML configuration. A sketch of the configuration file and deeper explanations can be found below : </w:t>
       </w:r>
     </w:p>
     <w:p>
@@ -112,52 +135,16 @@
         </w:rPr>
         <w:t>&lt;</w:t>
       </w:r>
-      <w:proofErr w:type="gramStart"/>
-      <w:r>
-        <w:rPr>
-          <w:rFonts w:ascii="Courier New" w:hAnsi="Courier New" w:cs="Courier New"/>
-          <w:color w:val="3F7F7F"/>
-          <w:sz w:val="16"/>
-          <w:szCs w:val="16"/>
-          <w:lang w:bidi="he-IL"/>
-        </w:rPr>
-        <w:t>file-</w:t>
-      </w:r>
-      <w:proofErr w:type="spellStart"/>
-      <w:r>
-        <w:rPr>
-          <w:rFonts w:ascii="Courier New" w:hAnsi="Courier New" w:cs="Courier New"/>
-          <w:color w:val="3F7F7F"/>
-          <w:sz w:val="16"/>
-          <w:szCs w:val="16"/>
-          <w:lang w:bidi="he-IL"/>
-        </w:rPr>
-        <w:t>validator</w:t>
-      </w:r>
-      <w:proofErr w:type="spellEnd"/>
-      <w:r>
-        <w:rPr>
-          <w:rFonts w:ascii="Courier New" w:hAnsi="Courier New" w:cs="Courier New"/>
-          <w:color w:val="3F7F7F"/>
-          <w:sz w:val="16"/>
-          <w:szCs w:val="16"/>
-          <w:lang w:bidi="he-IL"/>
-        </w:rPr>
-        <w:t>-</w:t>
-      </w:r>
-      <w:proofErr w:type="spellStart"/>
-      <w:r>
-        <w:rPr>
-          <w:rFonts w:ascii="Courier New" w:hAnsi="Courier New" w:cs="Courier New"/>
-          <w:color w:val="3F7F7F"/>
-          <w:sz w:val="16"/>
-          <w:szCs w:val="16"/>
-          <w:lang w:bidi="he-IL"/>
-        </w:rPr>
-        <w:t>config</w:t>
-      </w:r>
-      <w:proofErr w:type="spellEnd"/>
-      <w:proofErr w:type="gramEnd"/>
+      <w:r>
+        <w:rPr>
+          <w:rFonts w:ascii="Courier New" w:hAnsi="Courier New" w:cs="Courier New"/>
+          <w:color w:val="3F7F7F"/>
+          <w:sz w:val="16"/>
+          <w:szCs w:val="16"/>
+          <w:lang w:bidi="he-IL"/>
+        </w:rPr>
+        <w:t>file-validator-config</w:t>
+      </w:r>
       <w:r>
         <w:rPr>
           <w:rFonts w:ascii="Courier New" w:hAnsi="Courier New" w:cs="Courier New"/>
@@ -452,7 +439,6 @@
         </w:rPr>
         <w:t>&lt;</w:t>
       </w:r>
-      <w:proofErr w:type="gramStart"/>
       <w:r>
         <w:rPr>
           <w:rFonts w:ascii="Courier New" w:hAnsi="Courier New" w:cs="Courier New"/>
@@ -463,7 +449,6 @@
         </w:rPr>
         <w:t>modules</w:t>
       </w:r>
-      <w:proofErr w:type="gramEnd"/>
       <w:r>
         <w:rPr>
           <w:rFonts w:ascii="Courier New" w:hAnsi="Courier New" w:cs="Courier New"/>
@@ -594,6 +579,7 @@
           <w:szCs w:val="16"/>
           <w:lang w:bidi="he-IL"/>
         </w:rPr>
+        <w:lastRenderedPageBreak/>
         <w:tab/>
       </w:r>
     </w:p>
@@ -630,7 +616,6 @@
         </w:rPr>
         <w:t>&lt;</w:t>
       </w:r>
-      <w:proofErr w:type="gramStart"/>
       <w:r>
         <w:rPr>
           <w:rFonts w:ascii="Courier New" w:hAnsi="Courier New" w:cs="Courier New"/>
@@ -641,7 +626,6 @@
         </w:rPr>
         <w:t>file-name-generator</w:t>
       </w:r>
-      <w:proofErr w:type="gramEnd"/>
       <w:r>
         <w:rPr>
           <w:rFonts w:ascii="Courier New" w:hAnsi="Courier New" w:cs="Courier New"/>
@@ -951,7 +935,6 @@
         </w:rPr>
         <w:t>&lt;</w:t>
       </w:r>
-      <w:proofErr w:type="gramStart"/>
       <w:r>
         <w:rPr>
           <w:rFonts w:ascii="Courier New" w:hAnsi="Courier New" w:cs="Courier New"/>
@@ -962,7 +945,6 @@
         </w:rPr>
         <w:t>char-strips</w:t>
       </w:r>
-      <w:proofErr w:type="gramEnd"/>
       <w:r>
         <w:rPr>
           <w:rFonts w:ascii="Courier New" w:hAnsi="Courier New" w:cs="Courier New"/>
@@ -1121,7 +1103,6 @@
         </w:rPr>
         <w:t>&lt;</w:t>
       </w:r>
-      <w:proofErr w:type="gramStart"/>
       <w:r>
         <w:rPr>
           <w:rFonts w:ascii="Courier New" w:hAnsi="Courier New" w:cs="Courier New"/>
@@ -1132,7 +1113,6 @@
         </w:rPr>
         <w:t>types-collections</w:t>
       </w:r>
-      <w:proofErr w:type="gramEnd"/>
       <w:r>
         <w:rPr>
           <w:rFonts w:ascii="Courier New" w:hAnsi="Courier New" w:cs="Courier New"/>
@@ -1258,42 +1238,8 @@
           <w:szCs w:val="16"/>
           <w:lang w:bidi="he-IL"/>
         </w:rPr>
-        <w:t>file-</w:t>
-      </w:r>
-      <w:proofErr w:type="spellStart"/>
-      <w:r>
-        <w:rPr>
-          <w:rFonts w:ascii="Courier New" w:hAnsi="Courier New" w:cs="Courier New"/>
-          <w:color w:val="3F7F7F"/>
-          <w:sz w:val="16"/>
-          <w:szCs w:val="16"/>
-          <w:lang w:bidi="he-IL"/>
-        </w:rPr>
-        <w:t>validator</w:t>
-      </w:r>
-      <w:proofErr w:type="spellEnd"/>
-      <w:r>
-        <w:rPr>
-          <w:rFonts w:ascii="Courier New" w:hAnsi="Courier New" w:cs="Courier New"/>
-          <w:color w:val="3F7F7F"/>
-          <w:sz w:val="16"/>
-          <w:szCs w:val="16"/>
-          <w:lang w:bidi="he-IL"/>
-        </w:rPr>
-        <w:t>-</w:t>
-      </w:r>
-      <w:proofErr w:type="spellStart"/>
-      <w:r>
-        <w:rPr>
-          <w:rFonts w:ascii="Courier New" w:hAnsi="Courier New" w:cs="Courier New"/>
-          <w:color w:val="3F7F7F"/>
-          <w:sz w:val="16"/>
-          <w:szCs w:val="16"/>
-          <w:lang w:bidi="he-IL"/>
-        </w:rPr>
-        <w:t>config</w:t>
-      </w:r>
-      <w:proofErr w:type="spellEnd"/>
+        <w:t>file-validator-config</w:t>
+      </w:r>
       <w:r>
         <w:rPr>
           <w:rFonts w:ascii="Courier New" w:hAnsi="Courier New" w:cs="Courier New"/>
@@ -1342,65 +1288,40 @@
           <w:numId w:val="6"/>
         </w:numPr>
       </w:pPr>
-      <w:proofErr w:type="gramStart"/>
       <w:r>
         <w:rPr>
           <w:rFonts w:cs="Courier New"/>
           <w:lang w:bidi="he-IL"/>
         </w:rPr>
-        <w:t>archive-recursion-depth</w:t>
-      </w:r>
-      <w:proofErr w:type="gramEnd"/>
+        <w:t xml:space="preserve">archive-recursion-depth – the depth allowed for archive/compressed files. In case of “deeper” file – the file will be considered as invalid. The count </w:t>
+      </w:r>
       <w:r>
         <w:rPr>
           <w:rFonts w:cs="Courier New"/>
           <w:lang w:bidi="he-IL"/>
         </w:rPr>
-        <w:t xml:space="preserve"> – the depth allowed for archive/compressed files. In case of “deeper” file – the file will be considered as invalid. The count </w:t>
+        <w:t>starts</w:t>
       </w:r>
       <w:r>
         <w:rPr>
           <w:rFonts w:cs="Courier New"/>
           <w:lang w:bidi="he-IL"/>
         </w:rPr>
-        <w:t>starts</w:t>
+        <w:t xml:space="preserve"> fro</w:t>
       </w:r>
       <w:r>
         <w:rPr>
           <w:rFonts w:cs="Courier New"/>
           <w:lang w:bidi="he-IL"/>
         </w:rPr>
-        <w:t xml:space="preserve"> fro</w:t>
+        <w:t>m 0 (archive-recursion-depth=0 means that</w:t>
       </w:r>
       <w:r>
         <w:rPr>
           <w:rFonts w:cs="Courier New"/>
           <w:lang w:bidi="he-IL"/>
         </w:rPr>
-        <w:t>m 0 (archive-recursion-depth=0 means that</w:t>
-      </w:r>
-      <w:r>
-        <w:rPr>
-          <w:rFonts w:cs="Courier New"/>
-          <w:lang w:bidi="he-IL"/>
-        </w:rPr>
-        <w:t xml:space="preserve"> archive/compressed file are not allowed). </w:t>
-      </w:r>
-      <w:proofErr w:type="gramStart"/>
-      <w:r>
-        <w:rPr>
-          <w:rFonts w:cs="Courier New"/>
-          <w:lang w:bidi="he-IL"/>
-        </w:rPr>
-        <w:t>archive/compressed</w:t>
-      </w:r>
-      <w:proofErr w:type="gramEnd"/>
-      <w:r>
-        <w:rPr>
-          <w:rFonts w:cs="Courier New"/>
-          <w:lang w:bidi="he-IL"/>
-        </w:rPr>
-        <w:t xml:space="preserve"> file is opened in temporary directory and the inner files can be scanned too.</w:t>
+        <w:t xml:space="preserve"> archive/compressed file are not allowed). archive/compressed file is opened in temporary directory and the inner files can be scanned too.</w:t>
       </w:r>
     </w:p>
     <w:p>
@@ -1448,7 +1369,6 @@
           <w:lang w:bidi="he-IL"/>
         </w:rPr>
       </w:pPr>
-      <w:proofErr w:type="gramStart"/>
       <w:r>
         <w:rPr>
           <w:rFonts w:cs="Courier New"/>
@@ -1456,7 +1376,6 @@
         </w:rPr>
         <w:t>file-name-generator</w:t>
       </w:r>
-      <w:proofErr w:type="gramEnd"/>
       <w:r>
         <w:rPr>
           <w:rFonts w:cs="Courier New"/>
@@ -1494,7 +1413,6 @@
           <w:lang w:bidi="he-IL"/>
         </w:rPr>
       </w:pPr>
-      <w:proofErr w:type="gramStart"/>
       <w:r>
         <w:rPr>
           <w:rFonts w:cs="Courier New"/>
@@ -1502,7 +1420,6 @@
         </w:rPr>
         <w:t>max-file-size</w:t>
       </w:r>
-      <w:proofErr w:type="gramEnd"/>
       <w:r>
         <w:rPr>
           <w:rFonts w:cs="Courier New"/>
@@ -1540,16 +1457,13 @@
           <w:lang w:bidi="he-IL"/>
         </w:rPr>
       </w:pPr>
-      <w:proofErr w:type="gramStart"/>
       <w:r>
         <w:rPr>
           <w:rFonts w:cs="Courier New"/>
           <w:lang w:bidi="he-IL"/>
         </w:rPr>
-        <w:lastRenderedPageBreak/>
         <w:t>char-strips</w:t>
       </w:r>
-      <w:proofErr w:type="gramEnd"/>
       <w:r>
         <w:rPr>
           <w:rFonts w:cs="Courier New"/>
@@ -1621,7 +1535,6 @@
           <w:lang w:bidi="he-IL"/>
         </w:rPr>
       </w:pPr>
-      <w:proofErr w:type="gramStart"/>
       <w:r>
         <w:rPr>
           <w:rFonts w:cs="Courier New"/>
@@ -1629,7 +1542,6 @@
         </w:rPr>
         <w:t>types-collections</w:t>
       </w:r>
-      <w:proofErr w:type="gramEnd"/>
       <w:r>
         <w:rPr>
           <w:rFonts w:cs="Courier New"/>
@@ -1785,23 +1697,12 @@
         </w:rPr>
         <w:t>“</w:t>
       </w:r>
-      <w:proofErr w:type="spellStart"/>
-      <w:proofErr w:type="gramStart"/>
       <w:r>
         <w:rPr>
           <w:rFonts w:cs="Courier New"/>
           <w:lang w:bidi="he-IL"/>
         </w:rPr>
-        <w:t>stripKey</w:t>
-      </w:r>
-      <w:proofErr w:type="spellEnd"/>
-      <w:proofErr w:type="gramEnd"/>
-      <w:r>
-        <w:rPr>
-          <w:rFonts w:cs="Courier New"/>
-          <w:lang w:bidi="he-IL"/>
-        </w:rPr>
-        <w:t>”</w:t>
+        <w:t>stripKey”</w:t>
       </w:r>
       <w:r>
         <w:rPr>
@@ -1838,23 +1739,7 @@
           <w:rFonts w:cs="Courier New"/>
           <w:lang w:bidi="he-IL"/>
         </w:rPr>
-        <w:t>“</w:t>
-      </w:r>
-      <w:proofErr w:type="gramStart"/>
-      <w:r>
-        <w:rPr>
-          <w:rFonts w:cs="Courier New"/>
-          <w:lang w:bidi="he-IL"/>
-        </w:rPr>
-        <w:t>strip</w:t>
-      </w:r>
-      <w:proofErr w:type="gramEnd"/>
-      <w:r>
-        <w:rPr>
-          <w:rFonts w:cs="Courier New"/>
-          <w:lang w:bidi="he-IL"/>
-        </w:rPr>
-        <w:t>” element – the characters in the strip.</w:t>
+        <w:t>“strip” element – the characters in the strip.</w:t>
       </w:r>
     </w:p>
     <w:p>
@@ -1890,7 +1775,6 @@
         </w:rPr>
         <w:t>&lt;</w:t>
       </w:r>
-      <w:proofErr w:type="gramStart"/>
       <w:r>
         <w:rPr>
           <w:rFonts w:ascii="Courier New" w:hAnsi="Courier New" w:cs="Courier New"/>
@@ -1901,7 +1785,6 @@
         </w:rPr>
         <w:t>char-strips</w:t>
       </w:r>
-      <w:proofErr w:type="gramEnd"/>
       <w:r>
         <w:rPr>
           <w:rFonts w:ascii="Courier New" w:hAnsi="Courier New" w:cs="Courier New"/>
@@ -1956,7 +1839,6 @@
         </w:rPr>
         <w:tab/>
       </w:r>
-      <w:proofErr w:type="gramStart"/>
       <w:r>
         <w:rPr>
           <w:rFonts w:ascii="Courier New" w:hAnsi="Courier New" w:cs="Courier New"/>
@@ -1965,18 +1847,7 @@
           <w:szCs w:val="16"/>
           <w:lang w:bidi="he-IL"/>
         </w:rPr>
-        <w:t>&lt;!--</w:t>
-      </w:r>
-      <w:proofErr w:type="gramEnd"/>
-      <w:r>
-        <w:rPr>
-          <w:rFonts w:ascii="Courier New" w:hAnsi="Courier New" w:cs="Courier New"/>
-          <w:color w:val="3F5FBF"/>
-          <w:sz w:val="16"/>
-          <w:szCs w:val="16"/>
-          <w:lang w:bidi="he-IL"/>
-        </w:rPr>
-        <w:t xml:space="preserve"> Digits --&gt;</w:t>
+        <w:t>&lt;!-- Digits --&gt;</w:t>
       </w:r>
     </w:p>
     <w:p>
@@ -2041,7 +1912,6 @@
         </w:rPr>
         <w:t xml:space="preserve"> </w:t>
       </w:r>
-      <w:proofErr w:type="spellStart"/>
       <w:r>
         <w:rPr>
           <w:rFonts w:ascii="Courier New" w:hAnsi="Courier New" w:cs="Courier New"/>
@@ -2052,7 +1922,6 @@
         </w:rPr>
         <w:t>stripKey</w:t>
       </w:r>
-      <w:proofErr w:type="spellEnd"/>
       <w:r>
         <w:rPr>
           <w:rFonts w:ascii="Courier New" w:hAnsi="Courier New" w:cs="Courier New"/>
@@ -2139,7 +2008,6 @@
         </w:rPr>
         <w:t>&lt;</w:t>
       </w:r>
-      <w:proofErr w:type="gramStart"/>
       <w:r>
         <w:rPr>
           <w:rFonts w:ascii="Courier New" w:hAnsi="Courier New" w:cs="Courier New"/>
@@ -2160,7 +2028,6 @@
         </w:rPr>
         <w:t>&gt;</w:t>
       </w:r>
-      <w:proofErr w:type="gramEnd"/>
       <w:r>
         <w:rPr>
           <w:rFonts w:ascii="Courier New" w:hAnsi="Courier New" w:cs="Courier New"/>
@@ -2333,7 +2200,6 @@
         </w:rPr>
         <w:tab/>
       </w:r>
-      <w:proofErr w:type="gramStart"/>
       <w:r>
         <w:rPr>
           <w:rFonts w:ascii="Courier New" w:hAnsi="Courier New" w:cs="Courier New"/>
@@ -2342,18 +2208,7 @@
           <w:szCs w:val="16"/>
           <w:lang w:bidi="he-IL"/>
         </w:rPr>
-        <w:t>&lt;!--</w:t>
-      </w:r>
-      <w:proofErr w:type="gramEnd"/>
-      <w:r>
-        <w:rPr>
-          <w:rFonts w:ascii="Courier New" w:hAnsi="Courier New" w:cs="Courier New"/>
-          <w:color w:val="3F5FBF"/>
-          <w:sz w:val="16"/>
-          <w:szCs w:val="16"/>
-          <w:lang w:bidi="he-IL"/>
-        </w:rPr>
-        <w:t xml:space="preserve"> Characters --&gt;</w:t>
+        <w:t>&lt;!-- Characters --&gt;</w:t>
       </w:r>
     </w:p>
     <w:p>
@@ -2418,7 +2273,6 @@
         </w:rPr>
         <w:t xml:space="preserve"> </w:t>
       </w:r>
-      <w:proofErr w:type="spellStart"/>
       <w:r>
         <w:rPr>
           <w:rFonts w:ascii="Courier New" w:hAnsi="Courier New" w:cs="Courier New"/>
@@ -2429,7 +2283,6 @@
         </w:rPr>
         <w:t>stripKey</w:t>
       </w:r>
-      <w:proofErr w:type="spellEnd"/>
       <w:r>
         <w:rPr>
           <w:rFonts w:ascii="Courier New" w:hAnsi="Courier New" w:cs="Courier New"/>
@@ -2516,7 +2369,6 @@
         </w:rPr>
         <w:t>&lt;</w:t>
       </w:r>
-      <w:proofErr w:type="gramStart"/>
       <w:r>
         <w:rPr>
           <w:rFonts w:ascii="Courier New" w:hAnsi="Courier New" w:cs="Courier New"/>
@@ -2537,7 +2389,6 @@
         </w:rPr>
         <w:t>&gt;</w:t>
       </w:r>
-      <w:proofErr w:type="gramEnd"/>
       <w:r>
         <w:rPr>
           <w:rFonts w:ascii="Courier New" w:hAnsi="Courier New" w:cs="Courier New"/>
@@ -2720,7 +2571,6 @@
         </w:rPr>
         <w:tab/>
       </w:r>
-      <w:proofErr w:type="gramStart"/>
       <w:r>
         <w:rPr>
           <w:rFonts w:ascii="Courier New" w:hAnsi="Courier New" w:cs="Courier New"/>
@@ -2729,18 +2579,7 @@
           <w:szCs w:val="16"/>
           <w:lang w:bidi="he-IL"/>
         </w:rPr>
-        <w:t>&lt;!--</w:t>
-      </w:r>
-      <w:proofErr w:type="gramEnd"/>
-      <w:r>
-        <w:rPr>
-          <w:rFonts w:ascii="Courier New" w:hAnsi="Courier New" w:cs="Courier New"/>
-          <w:color w:val="3F5FBF"/>
-          <w:sz w:val="16"/>
-          <w:szCs w:val="16"/>
-          <w:lang w:bidi="he-IL"/>
-        </w:rPr>
-        <w:t xml:space="preserve"> Others --&gt;</w:t>
+        <w:t>&lt;!-- Others --&gt;</w:t>
       </w:r>
     </w:p>
     <w:p>
@@ -2805,7 +2644,6 @@
         </w:rPr>
         <w:t xml:space="preserve"> </w:t>
       </w:r>
-      <w:proofErr w:type="spellStart"/>
       <w:r>
         <w:rPr>
           <w:rFonts w:ascii="Courier New" w:hAnsi="Courier New" w:cs="Courier New"/>
@@ -2816,7 +2654,6 @@
         </w:rPr>
         <w:t>stripKey</w:t>
       </w:r>
-      <w:proofErr w:type="spellEnd"/>
       <w:r>
         <w:rPr>
           <w:rFonts w:ascii="Courier New" w:hAnsi="Courier New" w:cs="Courier New"/>
@@ -2903,7 +2740,6 @@
         </w:rPr>
         <w:t>&lt;</w:t>
       </w:r>
-      <w:proofErr w:type="gramStart"/>
       <w:r>
         <w:rPr>
           <w:rFonts w:ascii="Courier New" w:hAnsi="Courier New" w:cs="Courier New"/>
@@ -2914,7 +2750,6 @@
         </w:rPr>
         <w:t>strip</w:t>
       </w:r>
-      <w:proofErr w:type="gramEnd"/>
       <w:r>
         <w:rPr>
           <w:rFonts w:ascii="Courier New" w:hAnsi="Courier New" w:cs="Courier New"/>
@@ -3007,6 +2842,7 @@
           <w:szCs w:val="16"/>
           <w:lang w:bidi="he-IL"/>
         </w:rPr>
+        <w:lastRenderedPageBreak/>
         <w:tab/>
       </w:r>
       <w:r>
@@ -3141,43 +2977,11 @@
       </w:r>
       <w:r>
         <w:br/>
-        <w:t xml:space="preserve"> Another usage is due to the Apache-</w:t>
-      </w:r>
-      <w:proofErr w:type="spellStart"/>
-      <w:r>
-        <w:t>Tika</w:t>
-      </w:r>
-      <w:proofErr w:type="spellEnd"/>
-      <w:r>
-        <w:t xml:space="preserve"> package that FUV uses for MIME type recognition. At some cases, </w:t>
-      </w:r>
-      <w:proofErr w:type="spellStart"/>
-      <w:r>
-        <w:t>Tika</w:t>
-      </w:r>
-      <w:proofErr w:type="spellEnd"/>
-      <w:r>
-        <w:t xml:space="preserve"> has more than one MIME type for the same input, depending on whether it has a filename or not (for example – DOCX files will be identified as word files if they have a filename but as ‘</w:t>
-      </w:r>
-      <w:proofErr w:type="spellStart"/>
-      <w:r>
-        <w:t>msoffice</w:t>
-      </w:r>
-      <w:proofErr w:type="spellEnd"/>
-      <w:r>
-        <w:t>’ if they haven’t).</w:t>
+        <w:t xml:space="preserve"> Another usage is due to the Apache-Tika package that FUV uses for MIME type recognition. At some cases, Tika has more than one MIME type for the same input, depending on whether it has a filename or not (for example – DOCX files will be identified as word files if they have a filename but as ‘msoffice’ if they haven’t).</w:t>
       </w:r>
       <w:r>
         <w:br/>
-        <w:t xml:space="preserve">Allowed extensions, if provided, will be used by the </w:t>
-      </w:r>
-      <w:proofErr w:type="spellStart"/>
-      <w:r>
-        <w:t>FileTypeModule</w:t>
-      </w:r>
-      <w:proofErr w:type="spellEnd"/>
-      <w:r>
-        <w:t xml:space="preserve"> for a more strict validation (optional, </w:t>
+        <w:t xml:space="preserve">Allowed extensions, if provided, will be used by the FileTypeModule for a more strict validation (optional, </w:t>
       </w:r>
       <w:r>
         <w:t xml:space="preserve">please </w:t>
@@ -3185,26 +2989,14 @@
       <w:r>
         <w:t>refer to “</w:t>
       </w:r>
-      <w:proofErr w:type="spellStart"/>
-      <w:r>
-        <w:fldChar w:fldCharType="begin"/>
-      </w:r>
-      <w:r>
-        <w:instrText>HYPERLINK \l "_File_Type_Module"</w:instrText>
-      </w:r>
-      <w:r>
-        <w:fldChar w:fldCharType="separate"/>
-      </w:r>
-      <w:r>
-        <w:rPr>
-          <w:rStyle w:val="Hyperlink"/>
-        </w:rPr>
-        <w:t>FileTypeModule</w:t>
-      </w:r>
-      <w:proofErr w:type="spellEnd"/>
-      <w:r>
-        <w:fldChar w:fldCharType="end"/>
-      </w:r>
+      <w:hyperlink w:anchor="_File_Type_Module" w:history="1">
+        <w:r>
+          <w:rPr>
+            <w:rStyle w:val="Hyperlink"/>
+          </w:rPr>
+          <w:t>FileTypeModule</w:t>
+        </w:r>
+      </w:hyperlink>
       <w:r>
         <w:t>”)</w:t>
       </w:r>
@@ -3214,21 +3006,7 @@
         <w:rPr>
           <w:u w:val="single"/>
         </w:rPr>
-        <w:t xml:space="preserve">Configuration </w:t>
-      </w:r>
-      <w:proofErr w:type="gramStart"/>
-      <w:r>
-        <w:rPr>
-          <w:u w:val="single"/>
-        </w:rPr>
-        <w:t>Example :</w:t>
-      </w:r>
-      <w:proofErr w:type="gramEnd"/>
-      <w:r>
-        <w:rPr>
-          <w:u w:val="single"/>
-        </w:rPr>
-        <w:t xml:space="preserve"> </w:t>
+        <w:t xml:space="preserve">Configuration Example : </w:t>
       </w:r>
       <w:r>
         <w:rPr>
@@ -3280,7 +3058,6 @@
         </w:rPr>
         <w:t>&lt;</w:t>
       </w:r>
-      <w:proofErr w:type="gramStart"/>
       <w:r>
         <w:rPr>
           <w:rFonts w:ascii="Courier New" w:hAnsi="Courier New" w:cs="Courier New"/>
@@ -3291,7 +3068,6 @@
         </w:rPr>
         <w:t>types-collections</w:t>
       </w:r>
-      <w:proofErr w:type="gramEnd"/>
       <w:r>
         <w:rPr>
           <w:rFonts w:ascii="Courier New" w:hAnsi="Courier New" w:cs="Courier New"/>
@@ -3488,20 +3264,8 @@
           <w:szCs w:val="16"/>
           <w:lang w:bidi="he-IL"/>
         </w:rPr>
-        <w:t>allowed-</w:t>
-      </w:r>
-      <w:proofErr w:type="spellStart"/>
-      <w:r>
-        <w:rPr>
-          <w:rFonts w:ascii="Courier New" w:hAnsi="Courier New" w:cs="Courier New"/>
-          <w:color w:val="7F007F"/>
-          <w:sz w:val="16"/>
-          <w:szCs w:val="16"/>
-          <w:lang w:bidi="he-IL"/>
-        </w:rPr>
-        <w:t>exts</w:t>
-      </w:r>
-      <w:proofErr w:type="spellEnd"/>
+        <w:t>allowed-exts</w:t>
+      </w:r>
       <w:r>
         <w:rPr>
           <w:rFonts w:ascii="Courier New" w:hAnsi="Courier New" w:cs="Courier New"/>
@@ -3544,7 +3308,6 @@
         </w:rPr>
         <w:t>application/</w:t>
       </w:r>
-      <w:proofErr w:type="spellStart"/>
       <w:r>
         <w:rPr>
           <w:rFonts w:ascii="Courier New" w:hAnsi="Courier New" w:cs="Courier New"/>
@@ -3556,7 +3319,6 @@
         </w:rPr>
         <w:t>msword</w:t>
       </w:r>
-      <w:proofErr w:type="spellEnd"/>
       <w:r>
         <w:rPr>
           <w:rFonts w:ascii="Courier New" w:hAnsi="Courier New" w:cs="Courier New"/>
@@ -3668,20 +3430,8 @@
           <w:szCs w:val="16"/>
           <w:lang w:bidi="he-IL"/>
         </w:rPr>
-        <w:t>allowed-</w:t>
-      </w:r>
-      <w:proofErr w:type="spellStart"/>
-      <w:r>
-        <w:rPr>
-          <w:rFonts w:ascii="Courier New" w:hAnsi="Courier New" w:cs="Courier New"/>
-          <w:color w:val="7F007F"/>
-          <w:sz w:val="16"/>
-          <w:szCs w:val="16"/>
-          <w:lang w:bidi="he-IL"/>
-        </w:rPr>
-        <w:t>exts</w:t>
-      </w:r>
-      <w:proofErr w:type="spellEnd"/>
+        <w:t>allowed-exts</w:t>
+      </w:r>
       <w:r>
         <w:rPr>
           <w:rFonts w:ascii="Courier New" w:hAnsi="Courier New" w:cs="Courier New"/>
@@ -3724,7 +3474,6 @@
         </w:rPr>
         <w:t>application/x-</w:t>
       </w:r>
-      <w:proofErr w:type="spellStart"/>
       <w:r>
         <w:rPr>
           <w:rFonts w:ascii="Courier New" w:hAnsi="Courier New" w:cs="Courier New"/>
@@ -3736,7 +3485,6 @@
         </w:rPr>
         <w:t>tika</w:t>
       </w:r>
-      <w:proofErr w:type="spellEnd"/>
       <w:r>
         <w:rPr>
           <w:rFonts w:ascii="Courier New" w:hAnsi="Courier New" w:cs="Courier New"/>
@@ -3747,7 +3495,6 @@
         </w:rPr>
         <w:t>-</w:t>
       </w:r>
-      <w:proofErr w:type="spellStart"/>
       <w:r>
         <w:rPr>
           <w:rFonts w:ascii="Courier New" w:hAnsi="Courier New" w:cs="Courier New"/>
@@ -3759,7 +3506,6 @@
         </w:rPr>
         <w:t>msoffice</w:t>
       </w:r>
-      <w:proofErr w:type="spellEnd"/>
       <w:r>
         <w:rPr>
           <w:rFonts w:ascii="Courier New" w:hAnsi="Courier New" w:cs="Courier New"/>
@@ -3844,7 +3590,6 @@
         </w:rPr>
         <w:t>&lt;</w:t>
       </w:r>
-      <w:proofErr w:type="gramStart"/>
       <w:r>
         <w:rPr>
           <w:rFonts w:ascii="Courier New" w:hAnsi="Courier New" w:cs="Courier New"/>
@@ -3855,7 +3600,6 @@
         </w:rPr>
         <w:t>type</w:t>
       </w:r>
-      <w:proofErr w:type="gramEnd"/>
       <w:r>
         <w:rPr>
           <w:rFonts w:ascii="Courier New" w:hAnsi="Courier New" w:cs="Courier New"/>
@@ -3969,7 +3713,6 @@
           <w:szCs w:val="16"/>
           <w:lang w:bidi="he-IL"/>
         </w:rPr>
-        <w:lastRenderedPageBreak/>
         <w:tab/>
       </w:r>
       <w:r>
@@ -4029,20 +3772,8 @@
           <w:szCs w:val="16"/>
           <w:lang w:bidi="he-IL"/>
         </w:rPr>
-        <w:t>allowed-</w:t>
-      </w:r>
-      <w:proofErr w:type="spellStart"/>
-      <w:r>
-        <w:rPr>
-          <w:rFonts w:ascii="Courier New" w:hAnsi="Courier New" w:cs="Courier New"/>
-          <w:color w:val="7F007F"/>
-          <w:sz w:val="16"/>
-          <w:szCs w:val="16"/>
-          <w:lang w:bidi="he-IL"/>
-        </w:rPr>
-        <w:t>exts</w:t>
-      </w:r>
-      <w:proofErr w:type="spellEnd"/>
+        <w:t>allowed-exts</w:t>
+      </w:r>
       <w:r>
         <w:rPr>
           <w:rFonts w:ascii="Courier New" w:hAnsi="Courier New" w:cs="Courier New"/>
@@ -4063,33 +3794,7 @@
           <w:szCs w:val="16"/>
           <w:lang w:bidi="he-IL"/>
         </w:rPr>
-        <w:t>"</w:t>
-      </w:r>
-      <w:proofErr w:type="spellStart"/>
-      <w:r>
-        <w:rPr>
-          <w:rFonts w:ascii="Courier New" w:hAnsi="Courier New" w:cs="Courier New"/>
-          <w:i/>
-          <w:iCs/>
-          <w:color w:val="2A00FF"/>
-          <w:sz w:val="16"/>
-          <w:szCs w:val="16"/>
-          <w:lang w:bidi="he-IL"/>
-        </w:rPr>
-        <w:t>docx</w:t>
-      </w:r>
-      <w:proofErr w:type="spellEnd"/>
-      <w:r>
-        <w:rPr>
-          <w:rFonts w:ascii="Courier New" w:hAnsi="Courier New" w:cs="Courier New"/>
-          <w:i/>
-          <w:iCs/>
-          <w:color w:val="2A00FF"/>
-          <w:sz w:val="16"/>
-          <w:szCs w:val="16"/>
-          <w:lang w:bidi="he-IL"/>
-        </w:rPr>
-        <w:t>"</w:t>
+        <w:t>"docx"</w:t>
       </w:r>
       <w:r>
         <w:rPr>
@@ -4111,7 +3816,6 @@
         </w:rPr>
         <w:t>application/x-</w:t>
       </w:r>
-      <w:proofErr w:type="spellStart"/>
       <w:r>
         <w:rPr>
           <w:rFonts w:ascii="Courier New" w:hAnsi="Courier New" w:cs="Courier New"/>
@@ -4123,7 +3827,6 @@
         </w:rPr>
         <w:t>tika</w:t>
       </w:r>
-      <w:proofErr w:type="spellEnd"/>
       <w:r>
         <w:rPr>
           <w:rFonts w:ascii="Courier New" w:hAnsi="Courier New" w:cs="Courier New"/>
@@ -4134,7 +3837,6 @@
         </w:rPr>
         <w:t>-</w:t>
       </w:r>
-      <w:proofErr w:type="spellStart"/>
       <w:r>
         <w:rPr>
           <w:rFonts w:ascii="Courier New" w:hAnsi="Courier New" w:cs="Courier New"/>
@@ -4146,7 +3848,6 @@
         </w:rPr>
         <w:t>ooxml</w:t>
       </w:r>
-      <w:proofErr w:type="spellEnd"/>
       <w:r>
         <w:rPr>
           <w:rFonts w:ascii="Courier New" w:hAnsi="Courier New" w:cs="Courier New"/>
@@ -4360,33 +4061,7 @@
           <w:szCs w:val="16"/>
           <w:lang w:bidi="he-IL"/>
         </w:rPr>
-        <w:t>"</w:t>
-      </w:r>
-      <w:proofErr w:type="spellStart"/>
-      <w:r>
-        <w:rPr>
-          <w:rFonts w:ascii="Courier New" w:hAnsi="Courier New" w:cs="Courier New"/>
-          <w:i/>
-          <w:iCs/>
-          <w:color w:val="2A00FF"/>
-          <w:sz w:val="16"/>
-          <w:szCs w:val="16"/>
-          <w:lang w:bidi="he-IL"/>
-        </w:rPr>
-        <w:t>pdf</w:t>
-      </w:r>
-      <w:proofErr w:type="spellEnd"/>
-      <w:r>
-        <w:rPr>
-          <w:rFonts w:ascii="Courier New" w:hAnsi="Courier New" w:cs="Courier New"/>
-          <w:i/>
-          <w:iCs/>
-          <w:color w:val="2A00FF"/>
-          <w:sz w:val="16"/>
-          <w:szCs w:val="16"/>
-          <w:lang w:bidi="he-IL"/>
-        </w:rPr>
-        <w:t>"</w:t>
+        <w:t>"pdf"</w:t>
       </w:r>
       <w:r>
         <w:rPr>
@@ -4479,20 +4154,8 @@
           <w:szCs w:val="16"/>
           <w:lang w:bidi="he-IL"/>
         </w:rPr>
-        <w:t>allowed-</w:t>
-      </w:r>
-      <w:proofErr w:type="spellStart"/>
-      <w:r>
-        <w:rPr>
-          <w:rFonts w:ascii="Courier New" w:hAnsi="Courier New" w:cs="Courier New"/>
-          <w:color w:val="7F007F"/>
-          <w:sz w:val="16"/>
-          <w:szCs w:val="16"/>
-          <w:lang w:bidi="he-IL"/>
-        </w:rPr>
-        <w:t>exts</w:t>
-      </w:r>
-      <w:proofErr w:type="spellEnd"/>
+        <w:t>allowed-exts</w:t>
+      </w:r>
       <w:r>
         <w:rPr>
           <w:rFonts w:ascii="Courier New" w:hAnsi="Courier New" w:cs="Courier New"/>
@@ -4513,67 +4176,39 @@
           <w:szCs w:val="16"/>
           <w:lang w:bidi="he-IL"/>
         </w:rPr>
-        <w:t>"</w:t>
-      </w:r>
-      <w:proofErr w:type="spellStart"/>
-      <w:r>
-        <w:rPr>
-          <w:rFonts w:ascii="Courier New" w:hAnsi="Courier New" w:cs="Courier New"/>
-          <w:i/>
-          <w:iCs/>
-          <w:color w:val="2A00FF"/>
-          <w:sz w:val="16"/>
-          <w:szCs w:val="16"/>
+        <w:t>"pdf"</w:t>
+      </w:r>
+      <w:r>
+        <w:rPr>
+          <w:rFonts w:ascii="Courier New" w:hAnsi="Courier New" w:cs="Courier New"/>
+          <w:color w:val="008080"/>
+          <w:sz w:val="16"/>
+          <w:szCs w:val="16"/>
+          <w:lang w:bidi="he-IL"/>
+        </w:rPr>
+        <w:t>&gt;</w:t>
+      </w:r>
+      <w:r>
+        <w:rPr>
+          <w:rFonts w:ascii="Courier New" w:hAnsi="Courier New" w:cs="Courier New"/>
+          <w:color w:val="000000"/>
+          <w:sz w:val="16"/>
+          <w:szCs w:val="16"/>
+          <w:lang w:bidi="he-IL"/>
+        </w:rPr>
+        <w:t>application/</w:t>
+      </w:r>
+      <w:r>
+        <w:rPr>
+          <w:rFonts w:ascii="Courier New" w:hAnsi="Courier New" w:cs="Courier New"/>
+          <w:color w:val="000000"/>
+          <w:sz w:val="16"/>
+          <w:szCs w:val="16"/>
+          <w:u w:val="single"/>
           <w:lang w:bidi="he-IL"/>
         </w:rPr>
         <w:t>pdf</w:t>
       </w:r>
-      <w:proofErr w:type="spellEnd"/>
-      <w:r>
-        <w:rPr>
-          <w:rFonts w:ascii="Courier New" w:hAnsi="Courier New" w:cs="Courier New"/>
-          <w:i/>
-          <w:iCs/>
-          <w:color w:val="2A00FF"/>
-          <w:sz w:val="16"/>
-          <w:szCs w:val="16"/>
-          <w:lang w:bidi="he-IL"/>
-        </w:rPr>
-        <w:t>"</w:t>
-      </w:r>
-      <w:r>
-        <w:rPr>
-          <w:rFonts w:ascii="Courier New" w:hAnsi="Courier New" w:cs="Courier New"/>
-          <w:color w:val="008080"/>
-          <w:sz w:val="16"/>
-          <w:szCs w:val="16"/>
-          <w:lang w:bidi="he-IL"/>
-        </w:rPr>
-        <w:t>&gt;</w:t>
-      </w:r>
-      <w:r>
-        <w:rPr>
-          <w:rFonts w:ascii="Courier New" w:hAnsi="Courier New" w:cs="Courier New"/>
-          <w:color w:val="000000"/>
-          <w:sz w:val="16"/>
-          <w:szCs w:val="16"/>
-          <w:lang w:bidi="he-IL"/>
-        </w:rPr>
-        <w:t>application/</w:t>
-      </w:r>
-      <w:proofErr w:type="spellStart"/>
-      <w:r>
-        <w:rPr>
-          <w:rFonts w:ascii="Courier New" w:hAnsi="Courier New" w:cs="Courier New"/>
-          <w:color w:val="000000"/>
-          <w:sz w:val="16"/>
-          <w:szCs w:val="16"/>
-          <w:u w:val="single"/>
-          <w:lang w:bidi="he-IL"/>
-        </w:rPr>
-        <w:t>pdf</w:t>
-      </w:r>
-      <w:proofErr w:type="spellEnd"/>
       <w:r>
         <w:rPr>
           <w:rFonts w:ascii="Courier New" w:hAnsi="Courier New" w:cs="Courier New"/>
@@ -4888,20 +4523,8 @@
           <w:szCs w:val="16"/>
           <w:lang w:bidi="he-IL"/>
         </w:rPr>
-        <w:t>allowed-</w:t>
-      </w:r>
-      <w:proofErr w:type="spellStart"/>
-      <w:r>
-        <w:rPr>
-          <w:rFonts w:ascii="Courier New" w:hAnsi="Courier New" w:cs="Courier New"/>
-          <w:color w:val="7F007F"/>
-          <w:sz w:val="16"/>
-          <w:szCs w:val="16"/>
-          <w:lang w:bidi="he-IL"/>
-        </w:rPr>
-        <w:t>exts</w:t>
-      </w:r>
-      <w:proofErr w:type="spellEnd"/>
+        <w:t>allowed-exts</w:t>
+      </w:r>
       <w:r>
         <w:rPr>
           <w:rFonts w:ascii="Courier New" w:hAnsi="Courier New" w:cs="Courier New"/>
@@ -4922,47 +4545,7 @@
           <w:szCs w:val="16"/>
           <w:lang w:bidi="he-IL"/>
         </w:rPr>
-        <w:t>"</w:t>
-      </w:r>
-      <w:proofErr w:type="spellStart"/>
-      <w:r>
-        <w:rPr>
-          <w:rFonts w:ascii="Courier New" w:hAnsi="Courier New" w:cs="Courier New"/>
-          <w:i/>
-          <w:iCs/>
-          <w:color w:val="2A00FF"/>
-          <w:sz w:val="16"/>
-          <w:szCs w:val="16"/>
-          <w:lang w:bidi="he-IL"/>
-        </w:rPr>
-        <w:t>jpg</w:t>
-      </w:r>
-      <w:proofErr w:type="gramStart"/>
-      <w:r>
-        <w:rPr>
-          <w:rFonts w:ascii="Courier New" w:hAnsi="Courier New" w:cs="Courier New"/>
-          <w:i/>
-          <w:iCs/>
-          <w:color w:val="2A00FF"/>
-          <w:sz w:val="16"/>
-          <w:szCs w:val="16"/>
-          <w:lang w:bidi="he-IL"/>
-        </w:rPr>
-        <w:t>,JPEG</w:t>
-      </w:r>
-      <w:proofErr w:type="spellEnd"/>
-      <w:proofErr w:type="gramEnd"/>
-      <w:r>
-        <w:rPr>
-          <w:rFonts w:ascii="Courier New" w:hAnsi="Courier New" w:cs="Courier New"/>
-          <w:i/>
-          <w:iCs/>
-          <w:color w:val="2A00FF"/>
-          <w:sz w:val="16"/>
-          <w:szCs w:val="16"/>
-          <w:lang w:bidi="he-IL"/>
-        </w:rPr>
-        <w:t>"</w:t>
+        <w:t>"jpg,JPEG"</w:t>
       </w:r>
       <w:r>
         <w:rPr>
@@ -5146,59 +4729,11 @@
     </w:p>
     <w:p>
       <w:r>
-        <w:t>In this example there are 3 groups of types declared. “</w:t>
-      </w:r>
-      <w:proofErr w:type="gramStart"/>
-      <w:r>
-        <w:t>word</w:t>
-      </w:r>
-      <w:proofErr w:type="gramEnd"/>
-      <w:r>
-        <w:t>”, “</w:t>
-      </w:r>
-      <w:proofErr w:type="spellStart"/>
-      <w:r>
-        <w:t>pdf</w:t>
-      </w:r>
-      <w:proofErr w:type="spellEnd"/>
-      <w:r>
-        <w:t xml:space="preserve">” and “JPG”. The “word” group consists of 4 MIME types that </w:t>
-      </w:r>
-      <w:proofErr w:type="gramStart"/>
-      <w:r>
-        <w:t>covers</w:t>
-      </w:r>
-      <w:proofErr w:type="gramEnd"/>
-      <w:r>
-        <w:t xml:space="preserve"> all possibilities for MSWord documents. Each type has a list (only one item in these cases) of allowed extensions (“doc” or “</w:t>
-      </w:r>
-      <w:proofErr w:type="spellStart"/>
-      <w:r>
-        <w:t>docx</w:t>
-      </w:r>
-      <w:proofErr w:type="spellEnd"/>
-      <w:r>
-        <w:t>”).  The second group (“</w:t>
-      </w:r>
-      <w:proofErr w:type="spellStart"/>
-      <w:r>
-        <w:t>pdf</w:t>
-      </w:r>
-      <w:proofErr w:type="spellEnd"/>
-      <w:r>
-        <w:t>”) serves the purpose of declaring the allowed type for a type, and the third one declares that the same type (“image/jpeg”) may have several accepted extensions.</w:t>
+        <w:t>In this example there are 3 groups of types declared. “word”, “pdf” and “JPG”. The “word” group consists of 4 MIME types that covers all possibilities for MSWord documents. Each type has a list (only one item in these cases) of allowed extensions (“doc” or “docx”).  The second group (“pdf”) serves the purpose of declaring the allowed type for a type, and the third one declares that the same type (“image/jpeg”) may have several accepted extensions.</w:t>
       </w:r>
       <w:r>
         <w:br/>
-        <w:t xml:space="preserve">Notice that the second and third collections are pointless whether you decided not to use the strict extensions checking in the </w:t>
-      </w:r>
-      <w:proofErr w:type="spellStart"/>
-      <w:r>
-        <w:t>FileTypeModule</w:t>
-      </w:r>
-      <w:proofErr w:type="spellEnd"/>
-      <w:r>
-        <w:t>. The first one actually groups a few types into a single collection.</w:t>
+        <w:t>Notice that the second and third collections are pointless whether you decided not to use the strict extensions checking in the FileTypeModule. The first one actually groups a few types into a single collection.</w:t>
       </w:r>
     </w:p>
     <w:p/>
@@ -5219,24 +4754,14 @@
       <w:r>
         <w:t xml:space="preserve"> all the enabled modules in the system. All modules have “</w:t>
       </w:r>
-      <w:proofErr w:type="spellStart"/>
-      <w:r>
-        <w:t>scanInnerFiles</w:t>
-      </w:r>
-      <w:proofErr w:type="spellEnd"/>
-      <w:r>
-        <w:t xml:space="preserve">” attribute (“true” by default) and unique configuration. </w:t>
+      <w:r>
+        <w:t xml:space="preserve">scanInnerFiles” attribute (“true” by default) and unique configuration. </w:t>
       </w:r>
       <w:r>
         <w:t>In case “</w:t>
       </w:r>
-      <w:proofErr w:type="spellStart"/>
-      <w:r>
-        <w:t>scanInnerFiles</w:t>
-      </w:r>
-      <w:proofErr w:type="spellEnd"/>
-      <w:r>
-        <w:t>”</w:t>
+      <w:r>
+        <w:t>scanInnerFiles”</w:t>
       </w:r>
       <w:r>
         <w:t xml:space="preserve"> is “true” and the validated file is archive/compressed file, the module will scan the inner files too.</w:t>
@@ -5263,6 +4788,7 @@
           <w:szCs w:val="16"/>
           <w:lang w:bidi="he-IL"/>
         </w:rPr>
+        <w:lastRenderedPageBreak/>
         <w:tab/>
       </w:r>
       <w:r>
@@ -5275,7 +4801,6 @@
         </w:rPr>
         <w:t>&lt;</w:t>
       </w:r>
-      <w:proofErr w:type="gramStart"/>
       <w:r>
         <w:rPr>
           <w:rFonts w:ascii="Courier New" w:hAnsi="Courier New" w:cs="Courier New"/>
@@ -5286,7 +4811,6 @@
         </w:rPr>
         <w:t>modules</w:t>
       </w:r>
-      <w:proofErr w:type="gramEnd"/>
       <w:r>
         <w:rPr>
           <w:rFonts w:ascii="Courier New" w:hAnsi="Courier New" w:cs="Courier New"/>
@@ -5341,7 +4865,6 @@
         </w:rPr>
         <w:tab/>
       </w:r>
-      <w:proofErr w:type="gramStart"/>
       <w:r>
         <w:rPr>
           <w:rFonts w:ascii="Courier New" w:hAnsi="Courier New" w:cs="Courier New"/>
@@ -5350,18 +4873,7 @@
           <w:szCs w:val="16"/>
           <w:lang w:bidi="he-IL"/>
         </w:rPr>
-        <w:t>&lt;!--</w:t>
-      </w:r>
-      <w:proofErr w:type="gramEnd"/>
-      <w:r>
-        <w:rPr>
-          <w:rFonts w:ascii="Courier New" w:hAnsi="Courier New" w:cs="Courier New"/>
-          <w:color w:val="3F5FBF"/>
-          <w:sz w:val="16"/>
-          <w:szCs w:val="16"/>
-          <w:lang w:bidi="he-IL"/>
-        </w:rPr>
-        <w:t xml:space="preserve"> File name module --&gt;</w:t>
+        <w:t>&lt;!-- File name module --&gt;</w:t>
       </w:r>
     </w:p>
     <w:p>
@@ -5407,7 +4919,6 @@
         </w:rPr>
         <w:t>&lt;</w:t>
       </w:r>
-      <w:proofErr w:type="gramStart"/>
       <w:r>
         <w:rPr>
           <w:rFonts w:ascii="Courier New" w:hAnsi="Courier New" w:cs="Courier New"/>
@@ -5418,7 +4929,6 @@
         </w:rPr>
         <w:t>file-name-module</w:t>
       </w:r>
-      <w:proofErr w:type="gramEnd"/>
       <w:r>
         <w:rPr>
           <w:rFonts w:ascii="Courier New" w:hAnsi="Courier New" w:cs="Courier New"/>
@@ -5597,8 +5107,6 @@
         </w:rPr>
         <w:t>&lt;</w:t>
       </w:r>
-      <w:proofErr w:type="spellStart"/>
-      <w:proofErr w:type="gramStart"/>
       <w:r>
         <w:rPr>
           <w:rFonts w:ascii="Courier New" w:hAnsi="Courier New" w:cs="Courier New"/>
@@ -5609,7 +5117,6 @@
         </w:rPr>
         <w:t>allowedCharStrips</w:t>
       </w:r>
-      <w:proofErr w:type="spellEnd"/>
       <w:r>
         <w:rPr>
           <w:rFonts w:ascii="Courier New" w:hAnsi="Courier New" w:cs="Courier New"/>
@@ -5620,7 +5127,6 @@
         </w:rPr>
         <w:t>&gt;</w:t>
       </w:r>
-      <w:proofErr w:type="gramEnd"/>
       <w:r>
         <w:rPr>
           <w:rFonts w:ascii="Courier New" w:hAnsi="Courier New" w:cs="Courier New"/>
@@ -5641,7 +5147,6 @@
         </w:rPr>
         <w:t>&lt;/</w:t>
       </w:r>
-      <w:proofErr w:type="spellStart"/>
       <w:r>
         <w:rPr>
           <w:rFonts w:ascii="Courier New" w:hAnsi="Courier New" w:cs="Courier New"/>
@@ -5652,7 +5157,6 @@
         </w:rPr>
         <w:t>allowedCharStrips</w:t>
       </w:r>
-      <w:proofErr w:type="spellEnd"/>
       <w:r>
         <w:rPr>
           <w:rFonts w:ascii="Courier New" w:hAnsi="Courier New" w:cs="Courier New"/>
@@ -5825,7 +5329,6 @@
         </w:rPr>
         <w:tab/>
       </w:r>
-      <w:proofErr w:type="gramStart"/>
       <w:r>
         <w:rPr>
           <w:rFonts w:ascii="Courier New" w:hAnsi="Courier New" w:cs="Courier New"/>
@@ -5834,18 +5337,7 @@
           <w:szCs w:val="16"/>
           <w:lang w:bidi="he-IL"/>
         </w:rPr>
-        <w:t>&lt;!--</w:t>
-      </w:r>
-      <w:proofErr w:type="gramEnd"/>
-      <w:r>
-        <w:rPr>
-          <w:rFonts w:ascii="Courier New" w:hAnsi="Courier New" w:cs="Courier New"/>
-          <w:color w:val="3F5FBF"/>
-          <w:sz w:val="16"/>
-          <w:szCs w:val="16"/>
-          <w:lang w:bidi="he-IL"/>
-        </w:rPr>
-        <w:t xml:space="preserve"> Anti Virus module --&gt;</w:t>
+        <w:t>&lt;!-- Anti Virus module --&gt;</w:t>
       </w:r>
     </w:p>
     <w:p>
@@ -5910,7 +5402,6 @@
         </w:rPr>
         <w:t xml:space="preserve"> </w:t>
       </w:r>
-      <w:proofErr w:type="spellStart"/>
       <w:r>
         <w:rPr>
           <w:rFonts w:ascii="Courier New" w:hAnsi="Courier New" w:cs="Courier New"/>
@@ -5921,7 +5412,6 @@
         </w:rPr>
         <w:t>scanInnerFiles</w:t>
       </w:r>
-      <w:proofErr w:type="spellEnd"/>
       <w:r>
         <w:rPr>
           <w:rFonts w:ascii="Courier New" w:hAnsi="Courier New" w:cs="Courier New"/>
@@ -6130,20 +5620,8 @@
           <w:szCs w:val="16"/>
           <w:lang w:bidi="he-IL"/>
         </w:rPr>
-        <w:t>success-</w:t>
-      </w:r>
-      <w:proofErr w:type="spellStart"/>
-      <w:r>
-        <w:rPr>
-          <w:rFonts w:ascii="Courier New" w:hAnsi="Courier New" w:cs="Courier New"/>
-          <w:color w:val="3F7F7F"/>
-          <w:sz w:val="16"/>
-          <w:szCs w:val="16"/>
-          <w:lang w:bidi="he-IL"/>
-        </w:rPr>
-        <w:t>rc</w:t>
-      </w:r>
-      <w:proofErr w:type="spellEnd"/>
+        <w:t>success-rc</w:t>
+      </w:r>
       <w:r>
         <w:rPr>
           <w:rFonts w:ascii="Courier New" w:hAnsi="Courier New" w:cs="Courier New"/>
@@ -6182,20 +5660,8 @@
           <w:szCs w:val="16"/>
           <w:lang w:bidi="he-IL"/>
         </w:rPr>
-        <w:t>success-</w:t>
-      </w:r>
-      <w:proofErr w:type="spellStart"/>
-      <w:r>
-        <w:rPr>
-          <w:rFonts w:ascii="Courier New" w:hAnsi="Courier New" w:cs="Courier New"/>
-          <w:color w:val="3F7F7F"/>
-          <w:sz w:val="16"/>
-          <w:szCs w:val="16"/>
-          <w:lang w:bidi="he-IL"/>
-        </w:rPr>
-        <w:t>rc</w:t>
-      </w:r>
-      <w:proofErr w:type="spellEnd"/>
+        <w:t>success-rc</w:t>
+      </w:r>
       <w:r>
         <w:rPr>
           <w:rFonts w:ascii="Courier New" w:hAnsi="Courier New" w:cs="Courier New"/>
@@ -6398,7 +5864,6 @@
         </w:rPr>
         <w:tab/>
       </w:r>
-      <w:proofErr w:type="gramStart"/>
       <w:r>
         <w:rPr>
           <w:rFonts w:ascii="Courier New" w:hAnsi="Courier New" w:cs="Courier New"/>
@@ -6407,18 +5872,7 @@
           <w:szCs w:val="16"/>
           <w:lang w:bidi="he-IL"/>
         </w:rPr>
-        <w:t>&lt;!--</w:t>
-      </w:r>
-      <w:proofErr w:type="gramEnd"/>
-      <w:r>
-        <w:rPr>
-          <w:rFonts w:ascii="Courier New" w:hAnsi="Courier New" w:cs="Courier New"/>
-          <w:color w:val="3F5FBF"/>
-          <w:sz w:val="16"/>
-          <w:szCs w:val="16"/>
-          <w:lang w:bidi="he-IL"/>
-        </w:rPr>
-        <w:t xml:space="preserve"> File type module --&gt;</w:t>
+        <w:t>&lt;!-- File type module --&gt;</w:t>
       </w:r>
     </w:p>
     <w:p>
@@ -6464,7 +5918,6 @@
         </w:rPr>
         <w:t>&lt;</w:t>
       </w:r>
-      <w:proofErr w:type="gramStart"/>
       <w:r>
         <w:rPr>
           <w:rFonts w:ascii="Courier New" w:hAnsi="Courier New" w:cs="Courier New"/>
@@ -6475,7 +5928,6 @@
         </w:rPr>
         <w:t>file-type-module</w:t>
       </w:r>
-      <w:proofErr w:type="gramEnd"/>
       <w:r>
         <w:rPr>
           <w:rFonts w:ascii="Courier New" w:hAnsi="Courier New" w:cs="Courier New"/>
@@ -6591,7 +6043,6 @@
         </w:rPr>
         <w:t xml:space="preserve"> application/x-</w:t>
       </w:r>
-      <w:proofErr w:type="spellStart"/>
       <w:r>
         <w:rPr>
           <w:rFonts w:ascii="Courier New" w:hAnsi="Courier New" w:cs="Courier New"/>
@@ -6603,7 +6054,6 @@
         </w:rPr>
         <w:t>gzip</w:t>
       </w:r>
-      <w:proofErr w:type="spellEnd"/>
       <w:r>
         <w:rPr>
           <w:rFonts w:ascii="Courier New" w:hAnsi="Courier New" w:cs="Courier New"/>
@@ -6614,7 +6064,6 @@
         </w:rPr>
         <w:t xml:space="preserve"> application/x-</w:t>
       </w:r>
-      <w:proofErr w:type="spellStart"/>
       <w:r>
         <w:rPr>
           <w:rFonts w:ascii="Courier New" w:hAnsi="Courier New" w:cs="Courier New"/>
@@ -6626,7 +6075,6 @@
         </w:rPr>
         <w:t>gtar</w:t>
       </w:r>
-      <w:proofErr w:type="spellEnd"/>
       <w:r>
         <w:rPr>
           <w:rFonts w:ascii="Courier New" w:hAnsi="Courier New" w:cs="Courier New"/>
@@ -6874,7 +6322,6 @@
         </w:rPr>
         <w:tab/>
       </w:r>
-      <w:proofErr w:type="gramStart"/>
       <w:r>
         <w:rPr>
           <w:rFonts w:ascii="Courier New" w:hAnsi="Courier New" w:cs="Courier New"/>
@@ -6883,18 +6330,7 @@
           <w:szCs w:val="16"/>
           <w:lang w:bidi="he-IL"/>
         </w:rPr>
-        <w:t>&lt;!--</w:t>
-      </w:r>
-      <w:proofErr w:type="gramEnd"/>
-      <w:r>
-        <w:rPr>
-          <w:rFonts w:ascii="Courier New" w:hAnsi="Courier New" w:cs="Courier New"/>
-          <w:color w:val="3F5FBF"/>
-          <w:sz w:val="16"/>
-          <w:szCs w:val="16"/>
-          <w:lang w:bidi="he-IL"/>
-        </w:rPr>
-        <w:t xml:space="preserve"> File permissions module--&gt;</w:t>
+        <w:t>&lt;!-- File permissions module--&gt;</w:t>
       </w:r>
       <w:r>
         <w:rPr>
@@ -6950,27 +6386,15 @@
         </w:rPr>
         <w:t>&lt;</w:t>
       </w:r>
-      <w:proofErr w:type="spellStart"/>
-      <w:r>
-        <w:rPr>
-          <w:rFonts w:ascii="Courier New" w:hAnsi="Courier New" w:cs="Courier New"/>
-          <w:color w:val="3F7F7F"/>
-          <w:sz w:val="16"/>
-          <w:szCs w:val="16"/>
-          <w:lang w:bidi="he-IL"/>
-        </w:rPr>
-        <w:t>unix</w:t>
-      </w:r>
-      <w:proofErr w:type="spellEnd"/>
-      <w:r>
-        <w:rPr>
-          <w:rFonts w:ascii="Courier New" w:hAnsi="Courier New" w:cs="Courier New"/>
-          <w:color w:val="3F7F7F"/>
-          <w:sz w:val="16"/>
-          <w:szCs w:val="16"/>
-          <w:lang w:bidi="he-IL"/>
-        </w:rPr>
-        <w:t>-file-permissions-module</w:t>
+      <w:r>
+        <w:rPr>
+          <w:rFonts w:ascii="Courier New" w:hAnsi="Courier New" w:cs="Courier New"/>
+          <w:color w:val="3F7F7F"/>
+          <w:sz w:val="16"/>
+          <w:szCs w:val="16"/>
+          <w:lang w:bidi="he-IL"/>
+        </w:rPr>
+        <w:t>unix-file-permissions-module</w:t>
       </w:r>
       <w:r>
         <w:rPr>
@@ -6981,7 +6405,6 @@
         </w:rPr>
         <w:t xml:space="preserve"> </w:t>
       </w:r>
-      <w:proofErr w:type="spellStart"/>
       <w:r>
         <w:rPr>
           <w:rFonts w:ascii="Courier New" w:hAnsi="Courier New" w:cs="Courier New"/>
@@ -6992,7 +6415,6 @@
         </w:rPr>
         <w:t>scanInnerFiles</w:t>
       </w:r>
-      <w:proofErr w:type="spellEnd"/>
       <w:r>
         <w:rPr>
           <w:rFonts w:ascii="Courier New" w:hAnsi="Courier New" w:cs="Courier New"/>
@@ -7099,7 +6521,6 @@
         </w:rPr>
         <w:t>&gt;</w:t>
       </w:r>
-      <w:proofErr w:type="spellStart"/>
       <w:r>
         <w:rPr>
           <w:rFonts w:ascii="Courier New" w:hAnsi="Courier New" w:cs="Courier New"/>
@@ -7111,7 +6532,6 @@
         </w:rPr>
         <w:t>rwx</w:t>
       </w:r>
-      <w:proofErr w:type="spellEnd"/>
       <w:r>
         <w:rPr>
           <w:rFonts w:ascii="Courier New" w:hAnsi="Courier New" w:cs="Courier New"/>
@@ -7414,27 +6834,15 @@
         </w:rPr>
         <w:t>&lt;/</w:t>
       </w:r>
-      <w:proofErr w:type="spellStart"/>
-      <w:r>
-        <w:rPr>
-          <w:rFonts w:ascii="Courier New" w:hAnsi="Courier New" w:cs="Courier New"/>
-          <w:color w:val="3F7F7F"/>
-          <w:sz w:val="16"/>
-          <w:szCs w:val="16"/>
-          <w:lang w:bidi="he-IL"/>
-        </w:rPr>
-        <w:t>unix</w:t>
-      </w:r>
-      <w:proofErr w:type="spellEnd"/>
-      <w:r>
-        <w:rPr>
-          <w:rFonts w:ascii="Courier New" w:hAnsi="Courier New" w:cs="Courier New"/>
-          <w:color w:val="3F7F7F"/>
-          <w:sz w:val="16"/>
-          <w:szCs w:val="16"/>
-          <w:lang w:bidi="he-IL"/>
-        </w:rPr>
-        <w:t>-file-permissions-module</w:t>
+      <w:r>
+        <w:rPr>
+          <w:rFonts w:ascii="Courier New" w:hAnsi="Courier New" w:cs="Courier New"/>
+          <w:color w:val="3F7F7F"/>
+          <w:sz w:val="16"/>
+          <w:szCs w:val="16"/>
+          <w:lang w:bidi="he-IL"/>
+        </w:rPr>
+        <w:t>unix-file-permissions-module</w:t>
       </w:r>
       <w:r>
         <w:rPr>
@@ -7501,7 +6909,6 @@
         <w:t>&gt;</w:t>
       </w:r>
     </w:p>
-    <w:p/>
     <w:p>
       <w:pPr>
         <w:pStyle w:val="Heading3"/>
@@ -7512,7 +6919,6 @@
         <w:t>File Type Module</w:t>
       </w:r>
     </w:p>
-    <w:p/>
     <w:p>
       <w:r>
         <w:rPr>
@@ -7532,16 +6938,8 @@
           <w:rPr>
             <w:rStyle w:val="Hyperlink"/>
           </w:rPr>
-          <w:t>Apache-</w:t>
+          <w:t>Apache-Tika</w:t>
         </w:r>
-        <w:proofErr w:type="spellStart"/>
-        <w:r>
-          <w:rPr>
-            <w:rStyle w:val="Hyperlink"/>
-          </w:rPr>
-          <w:t>Tika</w:t>
-        </w:r>
-        <w:proofErr w:type="spellEnd"/>
       </w:hyperlink>
       <w:r>
         <w:t xml:space="preserve"> for content analysis of the file.</w:t>
@@ -7631,7 +7029,6 @@
         </w:rPr>
         <w:t>&lt;</w:t>
       </w:r>
-      <w:proofErr w:type="gramStart"/>
       <w:r>
         <w:rPr>
           <w:rFonts w:ascii="Courier New" w:hAnsi="Courier New" w:cs="Courier New"/>
@@ -7642,7 +7039,6 @@
         </w:rPr>
         <w:t>file-type-module</w:t>
       </w:r>
-      <w:proofErr w:type="gramEnd"/>
       <w:r>
         <w:rPr>
           <w:rFonts w:ascii="Courier New" w:hAnsi="Courier New" w:cs="Courier New"/>
@@ -7758,7 +7154,6 @@
         </w:rPr>
         <w:t xml:space="preserve"> application/x-</w:t>
       </w:r>
-      <w:proofErr w:type="spellStart"/>
       <w:r>
         <w:rPr>
           <w:rFonts w:ascii="Courier New" w:hAnsi="Courier New" w:cs="Courier New"/>
@@ -7770,7 +7165,6 @@
         </w:rPr>
         <w:t>gzip</w:t>
       </w:r>
-      <w:proofErr w:type="spellEnd"/>
       <w:r>
         <w:rPr>
           <w:rFonts w:ascii="Courier New" w:hAnsi="Courier New" w:cs="Courier New"/>
@@ -7781,7 +7175,6 @@
         </w:rPr>
         <w:t xml:space="preserve"> application/x-</w:t>
       </w:r>
-      <w:proofErr w:type="spellStart"/>
       <w:r>
         <w:rPr>
           <w:rFonts w:ascii="Courier New" w:hAnsi="Courier New" w:cs="Courier New"/>
@@ -7793,7 +7186,6 @@
         </w:rPr>
         <w:t>gtar</w:t>
       </w:r>
-      <w:proofErr w:type="spellEnd"/>
       <w:r>
         <w:rPr>
           <w:rFonts w:ascii="Courier New" w:hAnsi="Courier New" w:cs="Courier New"/>
@@ -8009,26 +7401,10 @@
         <w:t>allowed</w:t>
       </w:r>
       <w:r>
-        <w:t>-</w:t>
-      </w:r>
-      <w:proofErr w:type="gramStart"/>
-      <w:r>
-        <w:t>types :</w:t>
-      </w:r>
-      <w:proofErr w:type="gramEnd"/>
-      <w:r>
-        <w:t xml:space="preserve"> A</w:t>
-      </w:r>
-      <w:r>
-        <w:t xml:space="preserve"> list of space/comma separated values. Each value can be a MIME type (as Apache-</w:t>
-      </w:r>
-      <w:proofErr w:type="spellStart"/>
-      <w:r>
-        <w:t>Tika</w:t>
-      </w:r>
-      <w:proofErr w:type="spellEnd"/>
-      <w:r>
-        <w:t xml:space="preserve"> would give) or a pre-defined types-collection.</w:t>
+        <w:t>-types : A</w:t>
+      </w:r>
+      <w:r>
+        <w:t xml:space="preserve"> list of space/comma separated values. Each value can be a MIME type (as Apache-Tika would give) or a pre-defined types-collection.</w:t>
       </w:r>
       <w:r>
         <w:t xml:space="preserve"> Both an explicit type and a types-collection are case insensitive.</w:t>
@@ -8046,15 +7422,7 @@
         </w:rPr>
       </w:pPr>
       <w:r>
-        <w:t>force-ext-</w:t>
-      </w:r>
-      <w:proofErr w:type="gramStart"/>
-      <w:r>
-        <w:t>check :</w:t>
-      </w:r>
-      <w:proofErr w:type="gramEnd"/>
-      <w:r>
-        <w:t xml:space="preserve"> An optional element. If not given – extension check will NOT take place. If given – extension check WILL take place unless it contains “false” or “no” as text value (case insensitive). </w:t>
+        <w:t xml:space="preserve">force-ext-check : An optional element. If not given – extension check will NOT take place. If given – extension check WILL take place unless it contains “false” or “no” as text value (case insensitive). </w:t>
       </w:r>
     </w:p>
     <w:p>
@@ -8131,6 +7499,7 @@
         </w:numPr>
       </w:pPr>
       <w:r>
+        <w:lastRenderedPageBreak/>
         <w:t>Filename characters – validation for filename characters</w:t>
       </w:r>
     </w:p>
@@ -8172,15 +7541,8 @@
           <w:numId w:val="3"/>
         </w:numPr>
       </w:pPr>
-      <w:proofErr w:type="spellStart"/>
-      <w:proofErr w:type="gramStart"/>
-      <w:r>
-        <w:t>allowedCharStrips</w:t>
-      </w:r>
-      <w:proofErr w:type="spellEnd"/>
-      <w:proofErr w:type="gramEnd"/>
-      <w:r>
-        <w:t xml:space="preserve"> – IDs of all char strips allowed in the name, separated by whitespace. </w:t>
+      <w:r>
+        <w:t xml:space="preserve">allowedCharStrips – IDs of all char strips allowed in the name, separated by whitespace. </w:t>
       </w:r>
       <w:r>
         <w:t xml:space="preserve">In the following example, the IDs are “D” (the “digits” strip) and “O” (the “others” strip). </w:t>
@@ -8192,15 +7554,7 @@
         <w:t xml:space="preserve">char strips </w:t>
       </w:r>
       <w:r>
-        <w:t>in this field is the list of characters allowed. The validation is according to “</w:t>
-      </w:r>
-      <w:proofErr w:type="spellStart"/>
-      <w:r>
-        <w:t>whitelist</w:t>
-      </w:r>
-      <w:proofErr w:type="spellEnd"/>
-      <w:r>
-        <w:t>”: All filename characters in the name must appear in the union list.</w:t>
+        <w:t>in this field is the list of characters allowed. The validation is according to “whitelist”: All filename characters in the name must appear in the union list.</w:t>
       </w:r>
     </w:p>
     <w:p>
@@ -8227,7 +7581,6 @@
         </w:rPr>
         <w:t>&lt;</w:t>
       </w:r>
-      <w:proofErr w:type="gramStart"/>
       <w:r>
         <w:rPr>
           <w:rFonts w:ascii="Courier New" w:hAnsi="Courier New" w:cs="Courier New"/>
@@ -8238,7 +7591,6 @@
         </w:rPr>
         <w:t>file-name-module</w:t>
       </w:r>
-      <w:proofErr w:type="gramEnd"/>
       <w:r>
         <w:rPr>
           <w:rFonts w:ascii="Courier New" w:hAnsi="Courier New" w:cs="Courier New"/>
@@ -8379,8 +7731,6 @@
         </w:rPr>
         <w:t>&lt;</w:t>
       </w:r>
-      <w:proofErr w:type="spellStart"/>
-      <w:proofErr w:type="gramStart"/>
       <w:r>
         <w:rPr>
           <w:rFonts w:ascii="Courier New" w:hAnsi="Courier New" w:cs="Courier New"/>
@@ -8391,7 +7741,6 @@
         </w:rPr>
         <w:t>allowedCharStrips</w:t>
       </w:r>
-      <w:proofErr w:type="spellEnd"/>
       <w:r>
         <w:rPr>
           <w:rFonts w:ascii="Courier New" w:hAnsi="Courier New" w:cs="Courier New"/>
@@ -8402,7 +7751,6 @@
         </w:rPr>
         <w:t>&gt;</w:t>
       </w:r>
-      <w:proofErr w:type="gramEnd"/>
       <w:r>
         <w:rPr>
           <w:rFonts w:ascii="Courier New" w:hAnsi="Courier New" w:cs="Courier New"/>
@@ -8433,7 +7781,6 @@
         </w:rPr>
         <w:t>&lt;/</w:t>
       </w:r>
-      <w:proofErr w:type="spellStart"/>
       <w:r>
         <w:rPr>
           <w:rFonts w:ascii="Courier New" w:hAnsi="Courier New" w:cs="Courier New"/>
@@ -8444,7 +7791,6 @@
         </w:rPr>
         <w:t>allowedCharStrips</w:t>
       </w:r>
-      <w:proofErr w:type="spellEnd"/>
       <w:r>
         <w:rPr>
           <w:rFonts w:ascii="Courier New" w:hAnsi="Courier New" w:cs="Courier New"/>
@@ -8576,27 +7922,8 @@
         <w:t xml:space="preserve"> are configured on the engine part (and not inside the modules element)</w:t>
       </w:r>
       <w:r>
-        <w:t xml:space="preserve"> and for each strip, the </w:t>
-      </w:r>
-      <w:proofErr w:type="spellStart"/>
-      <w:r>
-        <w:t>stripKey</w:t>
-      </w:r>
-      <w:proofErr w:type="spellEnd"/>
-      <w:r>
-        <w:t xml:space="preserve"> is its ID.</w:t>
-      </w:r>
-    </w:p>
-    <w:p>
-      <w:pPr>
-        <w:rPr>
-          <w:rFonts w:ascii="Courier New" w:hAnsi="Courier New" w:cs="Courier New"/>
-          <w:color w:val="008080"/>
-          <w:sz w:val="16"/>
-          <w:szCs w:val="16"/>
-          <w:lang w:bidi="he-IL"/>
-        </w:rPr>
-      </w:pPr>
+        <w:t xml:space="preserve"> and for each strip, the stripKey is its ID.</w:t>
+      </w:r>
     </w:p>
     <w:p>
       <w:pPr>
@@ -8646,21 +7973,596 @@
       <w:r>
         <w:t>environment.</w:t>
       </w:r>
-    </w:p>
-    <w:p>
-      <w:pPr>
-        <w:rPr>
-          <w:highlight w:val="yellow"/>
+      <w:r>
+        <w:t xml:space="preserve"> (based on ‘ls’ command)</w:t>
+      </w:r>
+    </w:p>
+    <w:p>
+      <w:r>
+        <w:rPr>
           <w:u w:val="single"/>
         </w:rPr>
-      </w:pPr>
-      <w:r>
-        <w:rPr>
-          <w:highlight w:val="yellow"/>
+        <w:t>Purpose:</w:t>
+      </w:r>
+      <w:r>
+        <w:t xml:space="preserve"> The module validates that the file on the server has the appropriate permissions. It can be used to alert  for a problem with server’s configuration that causes files to be stored in the disk with execute permissions (for example).</w:t>
+      </w:r>
+    </w:p>
+    <w:p>
+      <w:pPr>
+        <w:rPr>
           <w:u w:val="single"/>
         </w:rPr>
+      </w:pPr>
+      <w:r>
+        <w:rPr>
+          <w:u w:val="single"/>
+        </w:rPr>
+        <w:t>Configuration:</w:t>
+      </w:r>
+    </w:p>
+    <w:p>
+      <w:r>
+        <w:t>The module is configured by 3 “maximal” allowed permissions for the user, group and all (similar to UNIX file permissions).</w:t>
+      </w:r>
+    </w:p>
+    <w:p>
+      <w:pPr>
+        <w:autoSpaceDE w:val="0"/>
+        <w:autoSpaceDN w:val="0"/>
+        <w:adjustRightInd w:val="0"/>
+        <w:spacing w:before="0" w:after="0" w:line="240" w:lineRule="auto"/>
+        <w:rPr>
+          <w:rFonts w:ascii="Courier New" w:hAnsi="Courier New" w:cs="Courier New"/>
+          <w:sz w:val="16"/>
+          <w:szCs w:val="16"/>
+          <w:lang w:bidi="he-IL"/>
+        </w:rPr>
+      </w:pPr>
+      <w:r>
+        <w:rPr>
+          <w:rFonts w:ascii="Courier New" w:hAnsi="Courier New" w:cs="Courier New"/>
+          <w:color w:val="000000"/>
+          <w:sz w:val="16"/>
+          <w:szCs w:val="16"/>
+          <w:lang w:bidi="he-IL"/>
+        </w:rPr>
+        <w:tab/>
+      </w:r>
+      <w:r>
+        <w:rPr>
+          <w:rFonts w:ascii="Courier New" w:hAnsi="Courier New" w:cs="Courier New"/>
+          <w:color w:val="000000"/>
+          <w:sz w:val="16"/>
+          <w:szCs w:val="16"/>
+          <w:lang w:bidi="he-IL"/>
+        </w:rPr>
+        <w:tab/>
+      </w:r>
+      <w:r>
+        <w:rPr>
+          <w:rFonts w:ascii="Courier New" w:hAnsi="Courier New" w:cs="Courier New"/>
+          <w:color w:val="008080"/>
+          <w:sz w:val="16"/>
+          <w:szCs w:val="16"/>
+          <w:lang w:bidi="he-IL"/>
+        </w:rPr>
+        <w:t>&lt;</w:t>
+      </w:r>
+      <w:r>
+        <w:rPr>
+          <w:rFonts w:ascii="Courier New" w:hAnsi="Courier New" w:cs="Courier New"/>
+          <w:color w:val="3F7F7F"/>
+          <w:sz w:val="16"/>
+          <w:szCs w:val="16"/>
+          <w:lang w:bidi="he-IL"/>
+        </w:rPr>
+        <w:t>unix-file-permissions-module</w:t>
+      </w:r>
+      <w:r>
+        <w:rPr>
+          <w:rFonts w:ascii="Courier New" w:hAnsi="Courier New" w:cs="Courier New"/>
+          <w:sz w:val="16"/>
+          <w:szCs w:val="16"/>
+          <w:lang w:bidi="he-IL"/>
+        </w:rPr>
+        <w:t xml:space="preserve"> </w:t>
+      </w:r>
+      <w:r>
+        <w:rPr>
+          <w:rFonts w:ascii="Courier New" w:hAnsi="Courier New" w:cs="Courier New"/>
+          <w:color w:val="7F007F"/>
+          <w:sz w:val="16"/>
+          <w:szCs w:val="16"/>
+          <w:lang w:bidi="he-IL"/>
+        </w:rPr>
+        <w:t>scanInnerFiles</w:t>
+      </w:r>
+      <w:r>
+        <w:rPr>
+          <w:rFonts w:ascii="Courier New" w:hAnsi="Courier New" w:cs="Courier New"/>
+          <w:color w:val="000000"/>
+          <w:sz w:val="16"/>
+          <w:szCs w:val="16"/>
+          <w:lang w:bidi="he-IL"/>
+        </w:rPr>
+        <w:t>=</w:t>
+      </w:r>
+      <w:r>
+        <w:rPr>
+          <w:rFonts w:ascii="Courier New" w:hAnsi="Courier New" w:cs="Courier New"/>
+          <w:i/>
+          <w:iCs/>
+          <w:color w:val="2A00FF"/>
+          <w:sz w:val="16"/>
+          <w:szCs w:val="16"/>
+          <w:lang w:bidi="he-IL"/>
+        </w:rPr>
+        <w:t>"false"</w:t>
+      </w:r>
+      <w:r>
+        <w:rPr>
+          <w:rFonts w:ascii="Courier New" w:hAnsi="Courier New" w:cs="Courier New"/>
+          <w:color w:val="008080"/>
+          <w:sz w:val="16"/>
+          <w:szCs w:val="16"/>
+          <w:lang w:bidi="he-IL"/>
+        </w:rPr>
+        <w:t>&gt;</w:t>
+      </w:r>
+    </w:p>
+    <w:p>
+      <w:pPr>
+        <w:autoSpaceDE w:val="0"/>
+        <w:autoSpaceDN w:val="0"/>
+        <w:adjustRightInd w:val="0"/>
+        <w:spacing w:before="0" w:after="0" w:line="240" w:lineRule="auto"/>
+        <w:rPr>
+          <w:rFonts w:ascii="Courier New" w:hAnsi="Courier New" w:cs="Courier New"/>
+          <w:sz w:val="16"/>
+          <w:szCs w:val="16"/>
+          <w:lang w:bidi="he-IL"/>
+        </w:rPr>
+      </w:pPr>
+      <w:r>
+        <w:rPr>
+          <w:rFonts w:ascii="Courier New" w:hAnsi="Courier New" w:cs="Courier New"/>
+          <w:color w:val="000000"/>
+          <w:sz w:val="16"/>
+          <w:szCs w:val="16"/>
+          <w:lang w:bidi="he-IL"/>
+        </w:rPr>
+        <w:tab/>
+      </w:r>
+      <w:r>
+        <w:rPr>
+          <w:rFonts w:ascii="Courier New" w:hAnsi="Courier New" w:cs="Courier New"/>
+          <w:color w:val="000000"/>
+          <w:sz w:val="16"/>
+          <w:szCs w:val="16"/>
+          <w:lang w:bidi="he-IL"/>
+        </w:rPr>
+        <w:tab/>
+      </w:r>
+      <w:r>
+        <w:rPr>
+          <w:rFonts w:ascii="Courier New" w:hAnsi="Courier New" w:cs="Courier New"/>
+          <w:color w:val="000000"/>
+          <w:sz w:val="16"/>
+          <w:szCs w:val="16"/>
+          <w:lang w:bidi="he-IL"/>
+        </w:rPr>
+        <w:tab/>
+      </w:r>
+      <w:r>
+        <w:rPr>
+          <w:rFonts w:ascii="Courier New" w:hAnsi="Courier New" w:cs="Courier New"/>
+          <w:color w:val="008080"/>
+          <w:sz w:val="16"/>
+          <w:szCs w:val="16"/>
+          <w:lang w:bidi="he-IL"/>
+        </w:rPr>
+        <w:t>&lt;</w:t>
+      </w:r>
+      <w:r>
+        <w:rPr>
+          <w:rFonts w:ascii="Courier New" w:hAnsi="Courier New" w:cs="Courier New"/>
+          <w:color w:val="3F7F7F"/>
+          <w:sz w:val="16"/>
+          <w:szCs w:val="16"/>
+          <w:lang w:bidi="he-IL"/>
+        </w:rPr>
+        <w:t>user-max-permissions</w:t>
+      </w:r>
+      <w:r>
+        <w:rPr>
+          <w:rFonts w:ascii="Courier New" w:hAnsi="Courier New" w:cs="Courier New"/>
+          <w:color w:val="008080"/>
+          <w:sz w:val="16"/>
+          <w:szCs w:val="16"/>
+          <w:lang w:bidi="he-IL"/>
+        </w:rPr>
+        <w:t>&gt;</w:t>
+      </w:r>
+      <w:r>
+        <w:rPr>
+          <w:rFonts w:ascii="Courier New" w:hAnsi="Courier New" w:cs="Courier New"/>
+          <w:color w:val="000000"/>
+          <w:sz w:val="16"/>
+          <w:szCs w:val="16"/>
+          <w:u w:val="single"/>
+          <w:lang w:bidi="he-IL"/>
+        </w:rPr>
+        <w:t>rwx</w:t>
+      </w:r>
+      <w:r>
+        <w:rPr>
+          <w:rFonts w:ascii="Courier New" w:hAnsi="Courier New" w:cs="Courier New"/>
+          <w:color w:val="008080"/>
+          <w:sz w:val="16"/>
+          <w:szCs w:val="16"/>
+          <w:lang w:bidi="he-IL"/>
+        </w:rPr>
+        <w:t>&lt;/</w:t>
+      </w:r>
+      <w:r>
+        <w:rPr>
+          <w:rFonts w:ascii="Courier New" w:hAnsi="Courier New" w:cs="Courier New"/>
+          <w:color w:val="3F7F7F"/>
+          <w:sz w:val="16"/>
+          <w:szCs w:val="16"/>
+          <w:lang w:bidi="he-IL"/>
+        </w:rPr>
+        <w:t>user-max-permissions</w:t>
+      </w:r>
+      <w:r>
+        <w:rPr>
+          <w:rFonts w:ascii="Courier New" w:hAnsi="Courier New" w:cs="Courier New"/>
+          <w:color w:val="008080"/>
+          <w:sz w:val="16"/>
+          <w:szCs w:val="16"/>
+          <w:lang w:bidi="he-IL"/>
+        </w:rPr>
+        <w:t>&gt;</w:t>
+      </w:r>
+    </w:p>
+    <w:p>
+      <w:pPr>
+        <w:autoSpaceDE w:val="0"/>
+        <w:autoSpaceDN w:val="0"/>
+        <w:adjustRightInd w:val="0"/>
+        <w:spacing w:before="0" w:after="0" w:line="240" w:lineRule="auto"/>
+        <w:rPr>
+          <w:rFonts w:ascii="Courier New" w:hAnsi="Courier New" w:cs="Courier New"/>
+          <w:sz w:val="16"/>
+          <w:szCs w:val="16"/>
+          <w:lang w:bidi="he-IL"/>
+        </w:rPr>
+      </w:pPr>
+      <w:r>
+        <w:rPr>
+          <w:rFonts w:ascii="Courier New" w:hAnsi="Courier New" w:cs="Courier New"/>
+          <w:color w:val="000000"/>
+          <w:sz w:val="16"/>
+          <w:szCs w:val="16"/>
+          <w:lang w:bidi="he-IL"/>
+        </w:rPr>
+        <w:tab/>
+      </w:r>
+      <w:r>
+        <w:rPr>
+          <w:rFonts w:ascii="Courier New" w:hAnsi="Courier New" w:cs="Courier New"/>
+          <w:color w:val="000000"/>
+          <w:sz w:val="16"/>
+          <w:szCs w:val="16"/>
+          <w:lang w:bidi="he-IL"/>
+        </w:rPr>
+        <w:tab/>
+      </w:r>
+      <w:r>
+        <w:rPr>
+          <w:rFonts w:ascii="Courier New" w:hAnsi="Courier New" w:cs="Courier New"/>
+          <w:color w:val="000000"/>
+          <w:sz w:val="16"/>
+          <w:szCs w:val="16"/>
+          <w:lang w:bidi="he-IL"/>
+        </w:rPr>
+        <w:tab/>
+      </w:r>
+      <w:r>
+        <w:rPr>
+          <w:rFonts w:ascii="Courier New" w:hAnsi="Courier New" w:cs="Courier New"/>
+          <w:color w:val="008080"/>
+          <w:sz w:val="16"/>
+          <w:szCs w:val="16"/>
+          <w:lang w:bidi="he-IL"/>
+        </w:rPr>
+        <w:t>&lt;</w:t>
+      </w:r>
+      <w:r>
+        <w:rPr>
+          <w:rFonts w:ascii="Courier New" w:hAnsi="Courier New" w:cs="Courier New"/>
+          <w:color w:val="3F7F7F"/>
+          <w:sz w:val="16"/>
+          <w:szCs w:val="16"/>
+          <w:lang w:bidi="he-IL"/>
+        </w:rPr>
+        <w:t>group-max-permissions</w:t>
+      </w:r>
+      <w:r>
+        <w:rPr>
+          <w:rFonts w:ascii="Courier New" w:hAnsi="Courier New" w:cs="Courier New"/>
+          <w:color w:val="008080"/>
+          <w:sz w:val="16"/>
+          <w:szCs w:val="16"/>
+          <w:lang w:bidi="he-IL"/>
+        </w:rPr>
+        <w:t>&gt;</w:t>
+      </w:r>
+      <w:r>
+        <w:rPr>
+          <w:rFonts w:ascii="Courier New" w:hAnsi="Courier New" w:cs="Courier New"/>
+          <w:color w:val="000000"/>
+          <w:sz w:val="16"/>
+          <w:szCs w:val="16"/>
+          <w:lang w:bidi="he-IL"/>
+        </w:rPr>
+        <w:t>r-x</w:t>
+      </w:r>
+      <w:r>
+        <w:rPr>
+          <w:rFonts w:ascii="Courier New" w:hAnsi="Courier New" w:cs="Courier New"/>
+          <w:color w:val="008080"/>
+          <w:sz w:val="16"/>
+          <w:szCs w:val="16"/>
+          <w:lang w:bidi="he-IL"/>
+        </w:rPr>
+        <w:t>&lt;/</w:t>
+      </w:r>
+      <w:r>
+        <w:rPr>
+          <w:rFonts w:ascii="Courier New" w:hAnsi="Courier New" w:cs="Courier New"/>
+          <w:color w:val="3F7F7F"/>
+          <w:sz w:val="16"/>
+          <w:szCs w:val="16"/>
+          <w:lang w:bidi="he-IL"/>
+        </w:rPr>
+        <w:t>group-max-permissions</w:t>
+      </w:r>
+      <w:r>
+        <w:rPr>
+          <w:rFonts w:ascii="Courier New" w:hAnsi="Courier New" w:cs="Courier New"/>
+          <w:color w:val="008080"/>
+          <w:sz w:val="16"/>
+          <w:szCs w:val="16"/>
+          <w:lang w:bidi="he-IL"/>
+        </w:rPr>
+        <w:t>&gt;</w:t>
+      </w:r>
+    </w:p>
+    <w:p>
+      <w:pPr>
+        <w:autoSpaceDE w:val="0"/>
+        <w:autoSpaceDN w:val="0"/>
+        <w:adjustRightInd w:val="0"/>
+        <w:spacing w:before="0" w:after="0" w:line="240" w:lineRule="auto"/>
+        <w:rPr>
+          <w:rFonts w:ascii="Courier New" w:hAnsi="Courier New" w:cs="Courier New"/>
+          <w:sz w:val="16"/>
+          <w:szCs w:val="16"/>
+          <w:lang w:bidi="he-IL"/>
+        </w:rPr>
+      </w:pPr>
+      <w:r>
+        <w:rPr>
+          <w:rFonts w:ascii="Courier New" w:hAnsi="Courier New" w:cs="Courier New"/>
+          <w:color w:val="000000"/>
+          <w:sz w:val="16"/>
+          <w:szCs w:val="16"/>
+          <w:lang w:bidi="he-IL"/>
+        </w:rPr>
+        <w:tab/>
+      </w:r>
+      <w:r>
+        <w:rPr>
+          <w:rFonts w:ascii="Courier New" w:hAnsi="Courier New" w:cs="Courier New"/>
+          <w:color w:val="000000"/>
+          <w:sz w:val="16"/>
+          <w:szCs w:val="16"/>
+          <w:lang w:bidi="he-IL"/>
+        </w:rPr>
+        <w:tab/>
+      </w:r>
+      <w:r>
+        <w:rPr>
+          <w:rFonts w:ascii="Courier New" w:hAnsi="Courier New" w:cs="Courier New"/>
+          <w:color w:val="000000"/>
+          <w:sz w:val="16"/>
+          <w:szCs w:val="16"/>
+          <w:lang w:bidi="he-IL"/>
+        </w:rPr>
+        <w:tab/>
+      </w:r>
+      <w:r>
+        <w:rPr>
+          <w:rFonts w:ascii="Courier New" w:hAnsi="Courier New" w:cs="Courier New"/>
+          <w:color w:val="008080"/>
+          <w:sz w:val="16"/>
+          <w:szCs w:val="16"/>
+          <w:lang w:bidi="he-IL"/>
+        </w:rPr>
+        <w:t>&lt;</w:t>
+      </w:r>
+      <w:r>
+        <w:rPr>
+          <w:rFonts w:ascii="Courier New" w:hAnsi="Courier New" w:cs="Courier New"/>
+          <w:color w:val="3F7F7F"/>
+          <w:sz w:val="16"/>
+          <w:szCs w:val="16"/>
+          <w:lang w:bidi="he-IL"/>
+        </w:rPr>
+        <w:t>all-max-permissions</w:t>
+      </w:r>
+      <w:r>
+        <w:rPr>
+          <w:rFonts w:ascii="Courier New" w:hAnsi="Courier New" w:cs="Courier New"/>
+          <w:color w:val="008080"/>
+          <w:sz w:val="16"/>
+          <w:szCs w:val="16"/>
+          <w:lang w:bidi="he-IL"/>
+        </w:rPr>
+        <w:t>&gt;</w:t>
+      </w:r>
+      <w:r>
+        <w:rPr>
+          <w:rFonts w:ascii="Courier New" w:hAnsi="Courier New" w:cs="Courier New"/>
+          <w:color w:val="000000"/>
+          <w:sz w:val="16"/>
+          <w:szCs w:val="16"/>
+          <w:lang w:bidi="he-IL"/>
+        </w:rPr>
+        <w:t>r-x</w:t>
+      </w:r>
+      <w:r>
+        <w:rPr>
+          <w:rFonts w:ascii="Courier New" w:hAnsi="Courier New" w:cs="Courier New"/>
+          <w:color w:val="008080"/>
+          <w:sz w:val="16"/>
+          <w:szCs w:val="16"/>
+          <w:lang w:bidi="he-IL"/>
+        </w:rPr>
+        <w:t>&lt;/</w:t>
+      </w:r>
+      <w:r>
+        <w:rPr>
+          <w:rFonts w:ascii="Courier New" w:hAnsi="Courier New" w:cs="Courier New"/>
+          <w:color w:val="3F7F7F"/>
+          <w:sz w:val="16"/>
+          <w:szCs w:val="16"/>
+          <w:lang w:bidi="he-IL"/>
+        </w:rPr>
+        <w:t>all-max-permissions</w:t>
+      </w:r>
+      <w:r>
+        <w:rPr>
+          <w:rFonts w:ascii="Courier New" w:hAnsi="Courier New" w:cs="Courier New"/>
+          <w:color w:val="008080"/>
+          <w:sz w:val="16"/>
+          <w:szCs w:val="16"/>
+          <w:lang w:bidi="he-IL"/>
+        </w:rPr>
+        <w:t>&gt;</w:t>
+      </w:r>
+    </w:p>
+    <w:p>
+      <w:pPr>
+        <w:autoSpaceDE w:val="0"/>
+        <w:autoSpaceDN w:val="0"/>
+        <w:adjustRightInd w:val="0"/>
+        <w:spacing w:before="0" w:after="0" w:line="240" w:lineRule="auto"/>
+        <w:rPr>
+          <w:rFonts w:ascii="Courier New" w:hAnsi="Courier New" w:cs="Courier New"/>
+          <w:sz w:val="16"/>
+          <w:szCs w:val="16"/>
+          <w:lang w:bidi="he-IL"/>
+        </w:rPr>
+      </w:pPr>
+      <w:r>
+        <w:rPr>
+          <w:rFonts w:ascii="Courier New" w:hAnsi="Courier New" w:cs="Courier New"/>
+          <w:color w:val="000000"/>
+          <w:sz w:val="16"/>
+          <w:szCs w:val="16"/>
+          <w:lang w:bidi="he-IL"/>
+        </w:rPr>
+        <w:tab/>
+      </w:r>
+      <w:r>
+        <w:rPr>
+          <w:rFonts w:ascii="Courier New" w:hAnsi="Courier New" w:cs="Courier New"/>
+          <w:color w:val="000000"/>
+          <w:sz w:val="16"/>
+          <w:szCs w:val="16"/>
+          <w:lang w:bidi="he-IL"/>
+        </w:rPr>
+        <w:tab/>
+      </w:r>
+      <w:r>
+        <w:rPr>
+          <w:rFonts w:ascii="Courier New" w:hAnsi="Courier New" w:cs="Courier New"/>
+          <w:color w:val="008080"/>
+          <w:sz w:val="16"/>
+          <w:szCs w:val="16"/>
+          <w:lang w:bidi="he-IL"/>
+        </w:rPr>
+        <w:t>&lt;/</w:t>
+      </w:r>
+      <w:r>
+        <w:rPr>
+          <w:rFonts w:ascii="Courier New" w:hAnsi="Courier New" w:cs="Courier New"/>
+          <w:color w:val="3F7F7F"/>
+          <w:sz w:val="16"/>
+          <w:szCs w:val="16"/>
+          <w:lang w:bidi="he-IL"/>
+        </w:rPr>
+        <w:t>unix-file-permissions-module</w:t>
+      </w:r>
+      <w:r>
+        <w:rPr>
+          <w:rFonts w:ascii="Courier New" w:hAnsi="Courier New" w:cs="Courier New"/>
+          <w:color w:val="008080"/>
+          <w:sz w:val="16"/>
+          <w:szCs w:val="16"/>
+          <w:lang w:bidi="he-IL"/>
+        </w:rPr>
+        <w:t>&gt;</w:t>
+      </w:r>
+    </w:p>
+    <w:p>
+      <w:pPr>
+        <w:autoSpaceDE w:val="0"/>
+        <w:autoSpaceDN w:val="0"/>
+        <w:adjustRightInd w:val="0"/>
+        <w:spacing w:before="0" w:after="0" w:line="240" w:lineRule="auto"/>
+        <w:rPr>
+          <w:rFonts w:ascii="Courier New" w:hAnsi="Courier New" w:cs="Courier New"/>
+          <w:sz w:val="16"/>
+          <w:szCs w:val="16"/>
+          <w:lang w:bidi="he-IL"/>
+        </w:rPr>
+      </w:pPr>
+    </w:p>
+    <w:p>
+      <w:r>
+        <w:t>The module will reject any file that has</w:t>
+      </w:r>
+      <w:r>
+        <w:t xml:space="preserve"> a permission that wasn’t allowed in at least one of the groups. In the case above, a file with only group-write permission (020) will be rejected (group max permissions doesn’t contain write), while a file with execute permission for all will be allowed.</w:t>
+      </w:r>
+    </w:p>
+    <w:p>
+      <w:r>
+        <w:t>Obviously, the configuration above is only for example purposes, you would probably want to use this module with restrictions such as user=rw , group=r , all=r (if any…).</w:t>
+      </w:r>
+    </w:p>
+    <w:p>
+      <w:pPr>
+        <w:pStyle w:val="Heading3"/>
+      </w:pPr>
+      <w:r>
+        <w:t>Anti-Virus Module</w:t>
+      </w:r>
+    </w:p>
+    <w:p>
+      <w:r>
+        <w:rPr>
+          <w:u w:val="single"/>
+        </w:rPr>
         <w:t>Purpose:</w:t>
       </w:r>
+      <w:r>
+        <w:t xml:space="preserve"> To scan the file with Anti-Virus</w:t>
+      </w:r>
     </w:p>
     <w:p>
       <w:pPr>
@@ -8670,42 +8572,9 @@
       </w:pPr>
       <w:r>
         <w:rPr>
-          <w:highlight w:val="yellow"/>
           <w:u w:val="single"/>
         </w:rPr>
-        <w:t>Configuration:</w:t>
-      </w:r>
-    </w:p>
-    <w:p/>
-    <w:p>
-      <w:pPr>
-        <w:pStyle w:val="Heading3"/>
-      </w:pPr>
-      <w:r>
-        <w:t>Anti-Virus Module</w:t>
-      </w:r>
-    </w:p>
-    <w:p>
-      <w:r>
-        <w:rPr>
-          <w:u w:val="single"/>
-        </w:rPr>
-        <w:t>Purpose:</w:t>
-      </w:r>
-      <w:r>
-        <w:t xml:space="preserve"> To scan the file with Anti-Virus</w:t>
-      </w:r>
-    </w:p>
-    <w:p>
-      <w:pPr>
-        <w:rPr>
-          <w:u w:val="single"/>
-        </w:rPr>
-      </w:pPr>
-      <w:r>
-        <w:rPr>
-          <w:u w:val="single"/>
-        </w:rPr>
+        <w:lastRenderedPageBreak/>
         <w:t>Configuration:</w:t>
       </w:r>
     </w:p>
@@ -8717,13 +8586,8 @@
           <w:numId w:val="5"/>
         </w:numPr>
       </w:pPr>
-      <w:proofErr w:type="gramStart"/>
-      <w:r>
-        <w:t>anti-virus-path</w:t>
-      </w:r>
-      <w:proofErr w:type="gramEnd"/>
-      <w:r>
-        <w:t xml:space="preserve"> – </w:t>
+      <w:r>
+        <w:t xml:space="preserve">anti-virus-path – </w:t>
       </w:r>
       <w:r>
         <w:t>T</w:t>
@@ -8743,18 +8607,8 @@
           <w:numId w:val="5"/>
         </w:numPr>
       </w:pPr>
-      <w:proofErr w:type="gramStart"/>
-      <w:r>
-        <w:t>success-</w:t>
-      </w:r>
-      <w:proofErr w:type="spellStart"/>
-      <w:r>
-        <w:t>rc</w:t>
-      </w:r>
-      <w:proofErr w:type="spellEnd"/>
-      <w:proofErr w:type="gramEnd"/>
-      <w:r>
-        <w:t xml:space="preserve"> – The “success” return code of the script.</w:t>
+      <w:r>
+        <w:t>success-rc – The “success” return code of the script.</w:t>
       </w:r>
     </w:p>
     <w:p>
@@ -8765,15 +8619,8 @@
           <w:numId w:val="5"/>
         </w:numPr>
       </w:pPr>
-      <w:proofErr w:type="spellStart"/>
-      <w:proofErr w:type="gramStart"/>
-      <w:r>
-        <w:t>scanInnerFiles</w:t>
-      </w:r>
-      <w:proofErr w:type="spellEnd"/>
-      <w:proofErr w:type="gramEnd"/>
-      <w:r>
-        <w:t xml:space="preserve">="false" – </w:t>
+      <w:r>
+        <w:t xml:space="preserve">scanInnerFiles="false" – </w:t>
       </w:r>
       <w:r>
         <w:t xml:space="preserve"> </w:t>
@@ -8844,7 +8691,6 @@
         </w:rPr>
         <w:t xml:space="preserve"> </w:t>
       </w:r>
-      <w:proofErr w:type="spellStart"/>
       <w:r>
         <w:rPr>
           <w:rFonts w:ascii="Courier New" w:hAnsi="Courier New" w:cs="Courier New"/>
@@ -8855,7 +8701,6 @@
         </w:rPr>
         <w:t>scanInnerFiles</w:t>
       </w:r>
-      <w:proofErr w:type="spellEnd"/>
       <w:r>
         <w:rPr>
           <w:rFonts w:ascii="Courier New" w:hAnsi="Courier New" w:cs="Courier New"/>
@@ -9064,20 +8909,8 @@
           <w:szCs w:val="16"/>
           <w:lang w:bidi="he-IL"/>
         </w:rPr>
-        <w:t>success-</w:t>
-      </w:r>
-      <w:proofErr w:type="spellStart"/>
-      <w:r>
-        <w:rPr>
-          <w:rFonts w:ascii="Courier New" w:hAnsi="Courier New" w:cs="Courier New"/>
-          <w:color w:val="3F7F7F"/>
-          <w:sz w:val="16"/>
-          <w:szCs w:val="16"/>
-          <w:lang w:bidi="he-IL"/>
-        </w:rPr>
-        <w:t>rc</w:t>
-      </w:r>
-      <w:proofErr w:type="spellEnd"/>
+        <w:t>success-rc</w:t>
+      </w:r>
       <w:r>
         <w:rPr>
           <w:rFonts w:ascii="Courier New" w:hAnsi="Courier New" w:cs="Courier New"/>
@@ -9116,20 +8949,8 @@
           <w:szCs w:val="16"/>
           <w:lang w:bidi="he-IL"/>
         </w:rPr>
-        <w:t>success-</w:t>
-      </w:r>
-      <w:proofErr w:type="spellStart"/>
-      <w:r>
-        <w:rPr>
-          <w:rFonts w:ascii="Courier New" w:hAnsi="Courier New" w:cs="Courier New"/>
-          <w:color w:val="3F7F7F"/>
-          <w:sz w:val="16"/>
-          <w:szCs w:val="16"/>
-          <w:lang w:bidi="he-IL"/>
-        </w:rPr>
-        <w:t>rc</w:t>
-      </w:r>
-      <w:proofErr w:type="spellEnd"/>
+        <w:t>success-rc</w:t>
+      </w:r>
       <w:r>
         <w:rPr>
           <w:rFonts w:ascii="Courier New" w:hAnsi="Courier New" w:cs="Courier New"/>
@@ -9275,21 +9096,7 @@
         <w:rPr>
           <w:u w:val="single"/>
         </w:rPr>
-        <w:t xml:space="preserve">Requirements from the AV binary/wrapper </w:t>
-      </w:r>
-      <w:proofErr w:type="gramStart"/>
-      <w:r>
-        <w:rPr>
-          <w:u w:val="single"/>
-        </w:rPr>
-        <w:t>script :</w:t>
-      </w:r>
-      <w:proofErr w:type="gramEnd"/>
-      <w:r>
-        <w:rPr>
-          <w:u w:val="single"/>
-        </w:rPr>
-        <w:t xml:space="preserve"> </w:t>
+        <w:t xml:space="preserve">Requirements from the AV binary/wrapper script : </w:t>
       </w:r>
     </w:p>
     <w:p>
@@ -9301,29 +9108,13 @@
         </w:numPr>
       </w:pPr>
       <w:r>
-        <w:t xml:space="preserve">Must be a </w:t>
-      </w:r>
-      <w:proofErr w:type="spellStart"/>
-      <w:r>
-        <w:t>runnable</w:t>
-      </w:r>
-      <w:proofErr w:type="spellEnd"/>
-      <w:r>
-        <w:t xml:space="preserve"> file</w:t>
+        <w:t>Must be a runnable file</w:t>
       </w:r>
       <w:r>
         <w:t xml:space="preserve"> on your host OS</w:t>
       </w:r>
       <w:r>
-        <w:t>. Either a compiled binary, a script (with an appropriate shebang line) or anything that a default shell can executes (without aliases or startup scripts like .</w:t>
-      </w:r>
-      <w:proofErr w:type="spellStart"/>
-      <w:r>
-        <w:t>bashrc</w:t>
-      </w:r>
-      <w:proofErr w:type="spellEnd"/>
-      <w:r>
-        <w:t xml:space="preserve"> running before</w:t>
+        <w:t>. Either a compiled binary, a script (with an appropriate shebang line) or anything that a default shell can executes (without aliases or startup scripts like .bashrc running before</w:t>
       </w:r>
       <w:r>
         <w:t xml:space="preserve"> if it’s a UNIX environment</w:t>
@@ -9356,7 +9147,6 @@
         <w:t>Must receive a single argument of the file path to run on. The return code will refer to the given file.</w:t>
       </w:r>
     </w:p>
-    <w:p/>
     <w:p>
       <w:pPr>
         <w:pStyle w:val="Heading2"/>
@@ -9394,26 +9184,8 @@
           <w:numId w:val="9"/>
         </w:numPr>
       </w:pPr>
-      <w:proofErr w:type="spellStart"/>
-      <w:proofErr w:type="gramStart"/>
-      <w:r>
-        <w:t>censorFilename</w:t>
-      </w:r>
-      <w:proofErr w:type="spellEnd"/>
-      <w:r>
-        <w:t>(</w:t>
-      </w:r>
-      <w:proofErr w:type="gramEnd"/>
-      <w:r>
-        <w:t xml:space="preserve">String </w:t>
-      </w:r>
-      <w:proofErr w:type="spellStart"/>
-      <w:r>
-        <w:t>fileName</w:t>
-      </w:r>
-      <w:proofErr w:type="spellEnd"/>
-      <w:r>
-        <w:t>) – Censors the given filename: limits the filename length and removes not-allowed characters.</w:t>
+      <w:r>
+        <w:t>censorFilename(String fileName) – Censors the given filename: limits the filename length and removes not-allowed characters.</w:t>
       </w:r>
       <w:r>
         <w:t xml:space="preserve"> </w:t>
@@ -9428,13 +9200,8 @@
         <w:t xml:space="preserve">, we take the max-file-name-length first </w:t>
       </w:r>
       <w:r>
-        <w:t xml:space="preserve">characters.  If the new filename is empty </w:t>
-      </w:r>
-      <w:r>
-        <w:lastRenderedPageBreak/>
-        <w:t xml:space="preserve">(none of the original characters was allowed), </w:t>
-      </w:r>
-      <w:proofErr w:type="spellStart"/>
+        <w:t xml:space="preserve">characters.  If the new filename is empty (none of the original characters was allowed), </w:t>
+      </w:r>
       <w:r>
         <w:rPr>
           <w:b/>
@@ -9442,7 +9209,6 @@
         </w:rPr>
         <w:t>FilenameGenerationException</w:t>
       </w:r>
-      <w:proofErr w:type="spellEnd"/>
       <w:r>
         <w:t xml:space="preserve"> is thrown.</w:t>
       </w:r>
@@ -9464,23 +9230,12 @@
           <w:numId w:val="9"/>
         </w:numPr>
       </w:pPr>
-      <w:proofErr w:type="spellStart"/>
-      <w:proofErr w:type="gramStart"/>
-      <w:r>
-        <w:t>generateNewRandomFilename</w:t>
-      </w:r>
-      <w:proofErr w:type="spellEnd"/>
-      <w:r>
-        <w:t>(</w:t>
-      </w:r>
-      <w:proofErr w:type="gramEnd"/>
-      <w:r>
-        <w:t>) - Generates a random file name according to the pattern from the configuration</w:t>
+      <w:r>
+        <w:t>generateNewRandomFilename() - Generates a random file name according to the pattern from the configuration</w:t>
       </w:r>
       <w:r>
         <w:t xml:space="preserve">.  If the new filename is empty, </w:t>
       </w:r>
-      <w:proofErr w:type="spellStart"/>
       <w:r>
         <w:rPr>
           <w:b/>
@@ -9488,7 +9243,6 @@
         </w:rPr>
         <w:t>FilenameGenerationException</w:t>
       </w:r>
-      <w:proofErr w:type="spellEnd"/>
       <w:r>
         <w:t xml:space="preserve"> is thrown</w:t>
       </w:r>
@@ -9532,13 +9286,8 @@
           <w:numId w:val="11"/>
         </w:numPr>
       </w:pPr>
-      <w:proofErr w:type="gramStart"/>
-      <w:r>
-        <w:t>max-file-name-length</w:t>
-      </w:r>
-      <w:proofErr w:type="gramEnd"/>
-      <w:r>
-        <w:t xml:space="preserve"> – the maximum length of the new filename.</w:t>
+      <w:r>
+        <w:t>max-file-name-length – the maximum length of the new filename.</w:t>
       </w:r>
     </w:p>
     <w:p>
@@ -9549,13 +9298,9 @@
           <w:numId w:val="11"/>
         </w:numPr>
       </w:pPr>
-      <w:proofErr w:type="spellStart"/>
-      <w:proofErr w:type="gramStart"/>
       <w:r>
         <w:t>charStripsToKeep</w:t>
       </w:r>
-      <w:proofErr w:type="spellEnd"/>
-      <w:proofErr w:type="gramEnd"/>
       <w:r>
         <w:t xml:space="preserve"> – The characters from the original name we want to keep. </w:t>
       </w:r>
@@ -9586,15 +9331,7 @@
         </w:numPr>
       </w:pPr>
       <w:r>
-        <w:t>Generation method: name-pattern is the pattern of the name to generate. The pattern contain “</w:t>
-      </w:r>
-      <w:proofErr w:type="spellStart"/>
-      <w:r>
-        <w:t>part”s</w:t>
-      </w:r>
-      <w:proofErr w:type="spellEnd"/>
-      <w:r>
-        <w:t xml:space="preserve">. each part has “strip” ID to use, and how many characters from the strip to use. . </w:t>
+        <w:t xml:space="preserve">Generation method: name-pattern is the pattern of the name to generate. The pattern contain “part”s. each part has “strip” ID to use, and how many characters from the strip to use. . </w:t>
       </w:r>
       <w:r>
         <w:t>The</w:t>
@@ -9638,9 +9375,9 @@
           <w:szCs w:val="16"/>
           <w:lang w:bidi="he-IL"/>
         </w:rPr>
+        <w:lastRenderedPageBreak/>
         <w:t>&lt;</w:t>
       </w:r>
-      <w:proofErr w:type="gramStart"/>
       <w:r>
         <w:rPr>
           <w:rFonts w:ascii="Courier New" w:hAnsi="Courier New" w:cs="Courier New"/>
@@ -9651,7 +9388,6 @@
         </w:rPr>
         <w:t>file-name-generator</w:t>
       </w:r>
-      <w:proofErr w:type="gramEnd"/>
       <w:r>
         <w:rPr>
           <w:rFonts w:ascii="Courier New" w:hAnsi="Courier New" w:cs="Courier New"/>
@@ -9731,7 +9467,6 @@
         </w:rPr>
         <w:tab/>
       </w:r>
-      <w:proofErr w:type="gramStart"/>
       <w:r>
         <w:rPr>
           <w:rFonts w:ascii="Courier New" w:hAnsi="Courier New" w:cs="Courier New"/>
@@ -9740,18 +9475,7 @@
           <w:szCs w:val="16"/>
           <w:lang w:bidi="he-IL"/>
         </w:rPr>
-        <w:t>&lt;!--</w:t>
-      </w:r>
-      <w:proofErr w:type="gramEnd"/>
-      <w:r>
-        <w:rPr>
-          <w:rFonts w:ascii="Courier New" w:hAnsi="Courier New" w:cs="Courier New"/>
-          <w:color w:val="3F5FBF"/>
-          <w:sz w:val="16"/>
-          <w:szCs w:val="16"/>
-          <w:lang w:bidi="he-IL"/>
-        </w:rPr>
-        <w:t xml:space="preserve"> Censor method --&gt;</w:t>
+        <w:t>&lt;!-- Censor method --&gt;</w:t>
       </w:r>
     </w:p>
     <w:p>
@@ -9901,8 +9625,6 @@
         </w:rPr>
         <w:t>&lt;</w:t>
       </w:r>
-      <w:proofErr w:type="spellStart"/>
-      <w:proofErr w:type="gramStart"/>
       <w:r>
         <w:rPr>
           <w:rFonts w:ascii="Courier New" w:hAnsi="Courier New" w:cs="Courier New"/>
@@ -9913,7 +9635,6 @@
         </w:rPr>
         <w:t>charStripsToKeep</w:t>
       </w:r>
-      <w:proofErr w:type="spellEnd"/>
       <w:r>
         <w:rPr>
           <w:rFonts w:ascii="Courier New" w:hAnsi="Courier New" w:cs="Courier New"/>
@@ -9924,7 +9645,6 @@
         </w:rPr>
         <w:t>&gt;</w:t>
       </w:r>
-      <w:proofErr w:type="gramEnd"/>
       <w:r>
         <w:rPr>
           <w:rFonts w:ascii="Courier New" w:hAnsi="Courier New" w:cs="Courier New"/>
@@ -9945,7 +9665,6 @@
         </w:rPr>
         <w:t>&lt;/</w:t>
       </w:r>
-      <w:proofErr w:type="spellStart"/>
       <w:r>
         <w:rPr>
           <w:rFonts w:ascii="Courier New" w:hAnsi="Courier New" w:cs="Courier New"/>
@@ -9956,7 +9675,6 @@
         </w:rPr>
         <w:t>charStripsToKeep</w:t>
       </w:r>
-      <w:proofErr w:type="spellEnd"/>
       <w:r>
         <w:rPr>
           <w:rFonts w:ascii="Courier New" w:hAnsi="Courier New" w:cs="Courier New"/>
@@ -10075,7 +9793,6 @@
         </w:rPr>
         <w:tab/>
       </w:r>
-      <w:proofErr w:type="gramStart"/>
       <w:r>
         <w:rPr>
           <w:rFonts w:ascii="Courier New" w:hAnsi="Courier New" w:cs="Courier New"/>
@@ -10084,18 +9801,7 @@
           <w:szCs w:val="16"/>
           <w:lang w:bidi="he-IL"/>
         </w:rPr>
-        <w:t>&lt;!--</w:t>
-      </w:r>
-      <w:proofErr w:type="gramEnd"/>
-      <w:r>
-        <w:rPr>
-          <w:rFonts w:ascii="Courier New" w:hAnsi="Courier New" w:cs="Courier New"/>
-          <w:color w:val="3F5FBF"/>
-          <w:sz w:val="16"/>
-          <w:szCs w:val="16"/>
-          <w:lang w:bidi="he-IL"/>
-        </w:rPr>
-        <w:t xml:space="preserve"> Generation method --&gt;</w:t>
+        <w:t>&lt;!-- Generation method --&gt;</w:t>
       </w:r>
     </w:p>
     <w:p>
@@ -10141,7 +9847,6 @@
         </w:rPr>
         <w:t>&lt;</w:t>
       </w:r>
-      <w:proofErr w:type="gramStart"/>
       <w:r>
         <w:rPr>
           <w:rFonts w:ascii="Courier New" w:hAnsi="Courier New" w:cs="Courier New"/>
@@ -10152,7 +9857,6 @@
         </w:rPr>
         <w:t>name-pattern</w:t>
       </w:r>
-      <w:proofErr w:type="gramEnd"/>
       <w:r>
         <w:rPr>
           <w:rFonts w:ascii="Courier New" w:hAnsi="Courier New" w:cs="Courier New"/>
@@ -10217,7 +9921,6 @@
         </w:rPr>
         <w:t>&lt;</w:t>
       </w:r>
-      <w:proofErr w:type="gramStart"/>
       <w:r>
         <w:rPr>
           <w:rFonts w:ascii="Courier New" w:hAnsi="Courier New" w:cs="Courier New"/>
@@ -10228,7 +9931,6 @@
         </w:rPr>
         <w:t>part</w:t>
       </w:r>
-      <w:proofErr w:type="gramEnd"/>
       <w:r>
         <w:rPr>
           <w:rFonts w:ascii="Courier New" w:hAnsi="Courier New" w:cs="Courier New"/>
@@ -10433,7 +10135,6 @@
         </w:rPr>
         <w:t>&lt;</w:t>
       </w:r>
-      <w:proofErr w:type="gramStart"/>
       <w:r>
         <w:rPr>
           <w:rFonts w:ascii="Courier New" w:hAnsi="Courier New" w:cs="Courier New"/>
@@ -10444,7 +10145,6 @@
         </w:rPr>
         <w:t>part</w:t>
       </w:r>
-      <w:proofErr w:type="gramEnd"/>
       <w:r>
         <w:rPr>
           <w:rFonts w:ascii="Courier New" w:hAnsi="Courier New" w:cs="Courier New"/>
@@ -10775,40 +10475,19 @@
         </w:numPr>
       </w:pPr>
       <w:r>
-        <w:t xml:space="preserve">Create </w:t>
-      </w:r>
-      <w:proofErr w:type="spellStart"/>
-      <w:r>
-        <w:t>FileName</w:t>
-      </w:r>
-      <w:proofErr w:type="spellEnd"/>
-      <w:r>
-        <w:t xml:space="preserve"> generator:</w:t>
+        <w:t>Create FileName generator:</w:t>
       </w:r>
       <w:r>
         <w:br/>
       </w:r>
-      <w:proofErr w:type="spellStart"/>
-      <w:r>
-        <w:t>FileValidator</w:t>
-      </w:r>
-      <w:proofErr w:type="spellEnd"/>
-      <w:r>
-        <w:t xml:space="preserve"> fv</w:t>
+      <w:r>
+        <w:t>FileValidator fv</w:t>
       </w:r>
       <w:r>
         <w:t xml:space="preserve"> </w:t>
       </w:r>
       <w:r>
-        <w:t xml:space="preserve">= </w:t>
-      </w:r>
-      <w:proofErr w:type="spellStart"/>
-      <w:r>
-        <w:t>FileValidatorImpl.getInstance</w:t>
-      </w:r>
-      <w:proofErr w:type="spellEnd"/>
-      <w:r>
-        <w:t>();</w:t>
+        <w:t>= FileValidatorImpl.getInstance();</w:t>
       </w:r>
       <w:r>
         <w:tab/>
@@ -10816,21 +10495,8 @@
       <w:r>
         <w:br/>
       </w:r>
-      <w:proofErr w:type="spellStart"/>
-      <w:r>
-        <w:t>FileNameGenerator</w:t>
-      </w:r>
-      <w:proofErr w:type="spellEnd"/>
-      <w:r>
-        <w:t xml:space="preserve"> gen = </w:t>
-      </w:r>
-      <w:proofErr w:type="spellStart"/>
-      <w:r>
-        <w:t>fv.getFileNameGenerator</w:t>
-      </w:r>
-      <w:proofErr w:type="spellEnd"/>
-      <w:r>
-        <w:t>();</w:t>
+      <w:r>
+        <w:t>FileNameGenerator gen = fv.getFileNameGenerator();</w:t>
       </w:r>
     </w:p>
     <w:p>
@@ -10848,15 +10514,7 @@
         <w:br/>
       </w:r>
       <w:r>
-        <w:t xml:space="preserve">String name1 = </w:t>
-      </w:r>
-      <w:proofErr w:type="spellStart"/>
-      <w:r>
-        <w:t>gen.generateNewRandomFilename</w:t>
-      </w:r>
-      <w:proofErr w:type="spellEnd"/>
-      <w:r>
-        <w:t>();</w:t>
+        <w:t>String name1 = gen.generateNewRandomFilename();</w:t>
       </w:r>
     </w:p>
     <w:p>
@@ -10874,15 +10532,7 @@
         <w:br/>
       </w:r>
       <w:r>
-        <w:t xml:space="preserve">String name2 = </w:t>
-      </w:r>
-      <w:proofErr w:type="spellStart"/>
-      <w:r>
-        <w:t>gen.censorFilename</w:t>
-      </w:r>
-      <w:proofErr w:type="spellEnd"/>
-      <w:r>
-        <w:t>(</w:t>
+        <w:t>String name2 = gen.censorFilename(</w:t>
       </w:r>
       <w:r>
         <w:t>"sf3</w:t>
@@ -10912,47 +10562,15 @@
       <w:r>
         <w:t xml:space="preserve"> To create safe way to upload a file without a problem with it size. </w:t>
       </w:r>
-      <w:proofErr w:type="spellStart"/>
-      <w:r>
-        <w:t>SizeBoundedInputStream</w:t>
-      </w:r>
-      <w:proofErr w:type="spellEnd"/>
-      <w:r>
-        <w:t xml:space="preserve"> is an </w:t>
-      </w:r>
-      <w:proofErr w:type="spellStart"/>
-      <w:r>
-        <w:t>InputStream</w:t>
-      </w:r>
-      <w:proofErr w:type="spellEnd"/>
-      <w:r>
-        <w:t xml:space="preserve"> that warps the original </w:t>
-      </w:r>
-      <w:proofErr w:type="spellStart"/>
-      <w:proofErr w:type="gramStart"/>
-      <w:r>
-        <w:t>InputStream</w:t>
-      </w:r>
-      <w:proofErr w:type="spellEnd"/>
-      <w:r>
-        <w:t xml:space="preserve">  and</w:t>
-      </w:r>
-      <w:proofErr w:type="gramEnd"/>
-      <w:r>
-        <w:t xml:space="preserve"> count the bytes the user read. </w:t>
-      </w:r>
-      <w:r>
-        <w:t xml:space="preserve">In case the </w:t>
-      </w:r>
-      <w:proofErr w:type="spellStart"/>
-      <w:r>
-        <w:t>the</w:t>
-      </w:r>
-      <w:proofErr w:type="spellEnd"/>
-      <w:r>
-        <w:t xml:space="preserve"> number reached the maximum allowed, it returns -1 (EOF) and set the </w:t>
-      </w:r>
-      <w:proofErr w:type="spellStart"/>
+      <w:r>
+        <w:t>SizeBoundedInputStream is an InputStream that warps the original InputStream</w:t>
+      </w:r>
+      <w:r>
+        <w:t xml:space="preserve">  and count the bytes the user read. </w:t>
+      </w:r>
+      <w:r>
+        <w:t xml:space="preserve">In case the the number reached the maximum allowed, it returns -1 (EOF) and set the </w:t>
+      </w:r>
       <w:r>
         <w:rPr>
           <w:b/>
@@ -10960,7 +10578,6 @@
         </w:rPr>
         <w:t>limitReached</w:t>
       </w:r>
-      <w:proofErr w:type="spellEnd"/>
       <w:r>
         <w:t xml:space="preserve"> flag to “true”.</w:t>
       </w:r>
@@ -11024,7 +10641,17 @@
           <w:szCs w:val="16"/>
           <w:lang w:bidi="he-IL"/>
         </w:rPr>
-        <w:t>15</w:t>
+        <w:t>1</w:t>
+      </w:r>
+      <w:r>
+        <w:rPr>
+          <w:rFonts w:ascii="Courier New" w:hAnsi="Courier New" w:cs="Courier New"/>
+          <w:color w:val="000000"/>
+          <w:sz w:val="16"/>
+          <w:szCs w:val="16"/>
+          <w:lang w:bidi="he-IL"/>
+        </w:rPr>
+        <w:t>024</w:t>
       </w:r>
       <w:r>
         <w:rPr>
@@ -11062,7 +10689,6 @@
         <w:rPr>
           <w:u w:val="single"/>
         </w:rPr>
-        <w:lastRenderedPageBreak/>
         <w:t>How to use</w:t>
       </w:r>
       <w:r>
@@ -11086,21 +10712,8 @@
       <w:r>
         <w:t xml:space="preserve">public  </w:t>
       </w:r>
-      <w:proofErr w:type="spellStart"/>
-      <w:r>
-        <w:t>SizeBoundedInputStream</w:t>
-      </w:r>
-      <w:proofErr w:type="spellEnd"/>
-      <w:r>
-        <w:t>(</w:t>
-      </w:r>
-      <w:proofErr w:type="spellStart"/>
-      <w:r>
-        <w:t>InputStream</w:t>
-      </w:r>
-      <w:proofErr w:type="spellEnd"/>
-      <w:r>
-        <w:t xml:space="preserve"> is)</w:t>
+      <w:r>
+        <w:t>SizeBoundedInputStream(InputStream is)</w:t>
       </w:r>
       <w:r>
         <w:t xml:space="preserve"> – Constructor – set the maximum size allowed to the one in configuration</w:t>
@@ -11117,29 +10730,8 @@
       <w:r>
         <w:t xml:space="preserve">public  </w:t>
       </w:r>
-      <w:proofErr w:type="spellStart"/>
-      <w:r>
-        <w:t>SizeBoundedInputStream</w:t>
-      </w:r>
-      <w:proofErr w:type="spellEnd"/>
-      <w:r>
-        <w:t>(</w:t>
-      </w:r>
-      <w:proofErr w:type="spellStart"/>
-      <w:r>
-        <w:t>InputStream</w:t>
-      </w:r>
-      <w:proofErr w:type="spellEnd"/>
-      <w:r>
-        <w:t xml:space="preserve"> is, long </w:t>
-      </w:r>
-      <w:proofErr w:type="spellStart"/>
-      <w:r>
-        <w:t>maxSize</w:t>
-      </w:r>
-      <w:proofErr w:type="spellEnd"/>
-      <w:r>
-        <w:t xml:space="preserve">) </w:t>
+      <w:r>
+        <w:t xml:space="preserve">SizeBoundedInputStream(InputStream is, long maxSize) </w:t>
       </w:r>
       <w:r>
         <w:t xml:space="preserve"> – Constructor – set the maximum size allowed to the one in the parameters</w:t>
@@ -11154,29 +10746,11 @@
         </w:numPr>
       </w:pPr>
       <w:r>
-        <w:t xml:space="preserve">public </w:t>
-      </w:r>
-      <w:proofErr w:type="spellStart"/>
-      <w:r>
-        <w:t>int</w:t>
-      </w:r>
-      <w:proofErr w:type="spellEnd"/>
-      <w:r>
-        <w:t xml:space="preserve"> read() throws </w:t>
-      </w:r>
-      <w:proofErr w:type="spellStart"/>
-      <w:r>
-        <w:t>IOException</w:t>
-      </w:r>
-      <w:proofErr w:type="spellEnd"/>
-      <w:r>
-        <w:t xml:space="preserve"> – overrides </w:t>
-      </w:r>
-      <w:proofErr w:type="spellStart"/>
-      <w:r>
-        <w:t>InputStream</w:t>
-      </w:r>
-      <w:proofErr w:type="spellEnd"/>
+        <w:t>public int read() throws IOException</w:t>
+      </w:r>
+      <w:r>
+        <w:t xml:space="preserve"> – overrides InputStream</w:t>
+      </w:r>
     </w:p>
     <w:p>
       <w:pPr>
@@ -11187,23 +10761,7 @@
         </w:numPr>
       </w:pPr>
       <w:r>
-        <w:t xml:space="preserve">public </w:t>
-      </w:r>
-      <w:proofErr w:type="spellStart"/>
-      <w:r>
-        <w:t>boolean</w:t>
-      </w:r>
-      <w:proofErr w:type="spellEnd"/>
-      <w:r>
-        <w:t xml:space="preserve"> </w:t>
-      </w:r>
-      <w:proofErr w:type="spellStart"/>
-      <w:r>
-        <w:t>hasReachedLimit</w:t>
-      </w:r>
-      <w:proofErr w:type="spellEnd"/>
-      <w:r>
-        <w:t>()</w:t>
+        <w:t>public boolean hasReachedLimit()</w:t>
       </w:r>
       <w:r>
         <w:t xml:space="preserve"> – returns the flag</w:t>
@@ -11219,23 +10777,78 @@
       </w:r>
     </w:p>
     <w:p>
-      <w:r>
-        <w:t xml:space="preserve">The FUV uses LSF4J and </w:t>
-      </w:r>
-      <w:proofErr w:type="spellStart"/>
-      <w:r>
-        <w:t>Logback</w:t>
-      </w:r>
-      <w:proofErr w:type="spellEnd"/>
-      <w:r>
-        <w:t xml:space="preserve"> for debugging. </w:t>
-      </w:r>
-      <w:r>
-        <w:rPr>
-          <w:highlight w:val="yellow"/>
-        </w:rPr>
-        <w:t>The Log file can be found in …</w:t>
-      </w:r>
+      <w:pPr>
+        <w:rPr>
+          <w:lang w:bidi="he-IL"/>
+        </w:rPr>
+      </w:pPr>
+      <w:r>
+        <w:t xml:space="preserve">FUV uses SLF4J as logging façade and logback as the logging implementation. Logback’s configuration file can be found at </w:t>
+      </w:r>
+      <w:r>
+        <w:rPr>
+          <w:lang w:bidi="he-IL"/>
+        </w:rPr>
+        <w:t xml:space="preserve">src/main/resources/logback.xml and is a standard logback file. Logback supports a variety of logging features. </w:t>
+      </w:r>
+      <w:hyperlink r:id="rId6" w:history="1">
+        <w:r>
+          <w:rPr>
+            <w:rStyle w:val="Hyperlink"/>
+            <w:lang w:bidi="he-IL"/>
+          </w:rPr>
+          <w:t xml:space="preserve">A </w:t>
+        </w:r>
+        <w:r>
+          <w:rPr>
+            <w:rStyle w:val="Hyperlink"/>
+            <w:lang w:bidi="he-IL"/>
+          </w:rPr>
+          <w:t xml:space="preserve">logback </w:t>
+        </w:r>
+        <w:r>
+          <w:rPr>
+            <w:rStyle w:val="Hyperlink"/>
+            <w:lang w:bidi="he-IL"/>
+          </w:rPr>
+          <w:t>manual can be found here</w:t>
+        </w:r>
+      </w:hyperlink>
+      <w:r>
+        <w:rPr>
+          <w:lang w:bidi="he-IL"/>
+        </w:rPr>
+        <w:t xml:space="preserve">. </w:t>
+      </w:r>
+      <w:r>
+        <w:rPr>
+          <w:lang w:bidi="he-IL"/>
+        </w:rPr>
+        <w:br/>
+      </w:r>
+      <w:r>
+        <w:rPr>
+          <w:lang w:bidi="he-IL"/>
+        </w:rPr>
+        <w:lastRenderedPageBreak/>
+        <w:t xml:space="preserve">If for any reason you decide to abandon logback and go with other implementation (log4j?) you can easily switch by just replacing the dependencies. This was the primary reason why we decided to use SLF4J. </w:t>
+      </w:r>
+    </w:p>
+    <w:p>
+      <w:pPr>
+        <w:rPr>
+          <w:lang w:bidi="he-IL"/>
+        </w:rPr>
+      </w:pPr>
+      <w:hyperlink r:id="rId7" w:history="1">
+        <w:r>
+          <w:rPr>
+            <w:rStyle w:val="Hyperlink"/>
+            <w:lang w:bidi="he-IL"/>
+          </w:rPr>
+          <w:t>SLF4J documentation can be found here.</w:t>
+        </w:r>
+      </w:hyperlink>
     </w:p>
     <w:p>
       <w:pPr>
@@ -11283,52 +10896,16 @@
         </w:rPr>
         <w:t>&lt;</w:t>
       </w:r>
-      <w:proofErr w:type="gramStart"/>
-      <w:r>
-        <w:rPr>
-          <w:rFonts w:ascii="Courier New" w:hAnsi="Courier New" w:cs="Courier New"/>
-          <w:color w:val="3F7F7F"/>
-          <w:sz w:val="16"/>
-          <w:szCs w:val="16"/>
-          <w:lang w:bidi="he-IL"/>
-        </w:rPr>
-        <w:t>file-</w:t>
-      </w:r>
-      <w:proofErr w:type="spellStart"/>
-      <w:r>
-        <w:rPr>
-          <w:rFonts w:ascii="Courier New" w:hAnsi="Courier New" w:cs="Courier New"/>
-          <w:color w:val="3F7F7F"/>
-          <w:sz w:val="16"/>
-          <w:szCs w:val="16"/>
-          <w:lang w:bidi="he-IL"/>
-        </w:rPr>
-        <w:t>validator</w:t>
-      </w:r>
-      <w:proofErr w:type="spellEnd"/>
-      <w:r>
-        <w:rPr>
-          <w:rFonts w:ascii="Courier New" w:hAnsi="Courier New" w:cs="Courier New"/>
-          <w:color w:val="3F7F7F"/>
-          <w:sz w:val="16"/>
-          <w:szCs w:val="16"/>
-          <w:lang w:bidi="he-IL"/>
-        </w:rPr>
-        <w:t>-</w:t>
-      </w:r>
-      <w:proofErr w:type="spellStart"/>
-      <w:r>
-        <w:rPr>
-          <w:rFonts w:ascii="Courier New" w:hAnsi="Courier New" w:cs="Courier New"/>
-          <w:color w:val="3F7F7F"/>
-          <w:sz w:val="16"/>
-          <w:szCs w:val="16"/>
-          <w:lang w:bidi="he-IL"/>
-        </w:rPr>
-        <w:t>config</w:t>
-      </w:r>
-      <w:proofErr w:type="spellEnd"/>
-      <w:proofErr w:type="gramEnd"/>
+      <w:r>
+        <w:rPr>
+          <w:rFonts w:ascii="Courier New" w:hAnsi="Courier New" w:cs="Courier New"/>
+          <w:color w:val="3F7F7F"/>
+          <w:sz w:val="16"/>
+          <w:szCs w:val="16"/>
+          <w:lang w:bidi="he-IL"/>
+        </w:rPr>
+        <w:t>file-validator-config</w:t>
+      </w:r>
       <w:r>
         <w:rPr>
           <w:rFonts w:ascii="Courier New" w:hAnsi="Courier New" w:cs="Courier New"/>
@@ -11495,7 +11072,6 @@
         </w:rPr>
         <w:tab/>
       </w:r>
-      <w:proofErr w:type="gramStart"/>
       <w:r>
         <w:rPr>
           <w:rFonts w:ascii="Courier New" w:hAnsi="Courier New" w:cs="Courier New"/>
@@ -11504,18 +11080,7 @@
           <w:szCs w:val="16"/>
           <w:lang w:bidi="he-IL"/>
         </w:rPr>
-        <w:t>&lt;!--</w:t>
-      </w:r>
-      <w:proofErr w:type="gramEnd"/>
-      <w:r>
-        <w:rPr>
-          <w:rFonts w:ascii="Courier New" w:hAnsi="Courier New" w:cs="Courier New"/>
-          <w:color w:val="3F5FBF"/>
-          <w:sz w:val="16"/>
-          <w:szCs w:val="16"/>
-          <w:lang w:bidi="he-IL"/>
-        </w:rPr>
-        <w:t xml:space="preserve"> Starting from 0 (0 = archive/compressed file are not allowed) --&gt;</w:t>
+        <w:t>&lt;!-- Starting from 0 (0 = archive/compressed file are not allowed) --&gt;</w:t>
       </w:r>
     </w:p>
     <w:p>
@@ -11669,7 +11234,6 @@
         </w:rPr>
         <w:t>&lt;</w:t>
       </w:r>
-      <w:proofErr w:type="gramStart"/>
       <w:r>
         <w:rPr>
           <w:rFonts w:ascii="Courier New" w:hAnsi="Courier New" w:cs="Courier New"/>
@@ -11680,7 +11244,6 @@
         </w:rPr>
         <w:t>modules</w:t>
       </w:r>
-      <w:proofErr w:type="gramEnd"/>
       <w:r>
         <w:rPr>
           <w:rFonts w:ascii="Courier New" w:hAnsi="Courier New" w:cs="Courier New"/>
@@ -11735,7 +11298,6 @@
         </w:rPr>
         <w:tab/>
       </w:r>
-      <w:proofErr w:type="gramStart"/>
       <w:r>
         <w:rPr>
           <w:rFonts w:ascii="Courier New" w:hAnsi="Courier New" w:cs="Courier New"/>
@@ -11744,18 +11306,7 @@
           <w:szCs w:val="16"/>
           <w:lang w:bidi="he-IL"/>
         </w:rPr>
-        <w:t>&lt;!--</w:t>
-      </w:r>
-      <w:proofErr w:type="gramEnd"/>
-      <w:r>
-        <w:rPr>
-          <w:rFonts w:ascii="Courier New" w:hAnsi="Courier New" w:cs="Courier New"/>
-          <w:color w:val="3F5FBF"/>
-          <w:sz w:val="16"/>
-          <w:szCs w:val="16"/>
-          <w:lang w:bidi="he-IL"/>
-        </w:rPr>
-        <w:t xml:space="preserve"> File name module --&gt;</w:t>
+        <w:t>&lt;!-- File name module --&gt;</w:t>
       </w:r>
     </w:p>
     <w:p>
@@ -11801,7 +11352,6 @@
         </w:rPr>
         <w:t>&lt;</w:t>
       </w:r>
-      <w:proofErr w:type="gramStart"/>
       <w:r>
         <w:rPr>
           <w:rFonts w:ascii="Courier New" w:hAnsi="Courier New" w:cs="Courier New"/>
@@ -11812,7 +11362,6 @@
         </w:rPr>
         <w:t>file-name-module</w:t>
       </w:r>
-      <w:proofErr w:type="gramEnd"/>
       <w:r>
         <w:rPr>
           <w:rFonts w:ascii="Courier New" w:hAnsi="Courier New" w:cs="Courier New"/>
@@ -11991,8 +11540,6 @@
         </w:rPr>
         <w:t>&lt;</w:t>
       </w:r>
-      <w:proofErr w:type="spellStart"/>
-      <w:proofErr w:type="gramStart"/>
       <w:r>
         <w:rPr>
           <w:rFonts w:ascii="Courier New" w:hAnsi="Courier New" w:cs="Courier New"/>
@@ -12003,7 +11550,6 @@
         </w:rPr>
         <w:t>allowedCharStrips</w:t>
       </w:r>
-      <w:proofErr w:type="spellEnd"/>
       <w:r>
         <w:rPr>
           <w:rFonts w:ascii="Courier New" w:hAnsi="Courier New" w:cs="Courier New"/>
@@ -12014,7 +11560,6 @@
         </w:rPr>
         <w:t>&gt;</w:t>
       </w:r>
-      <w:proofErr w:type="gramEnd"/>
       <w:r>
         <w:rPr>
           <w:rFonts w:ascii="Courier New" w:hAnsi="Courier New" w:cs="Courier New"/>
@@ -12035,7 +11580,6 @@
         </w:rPr>
         <w:t>&lt;/</w:t>
       </w:r>
-      <w:proofErr w:type="spellStart"/>
       <w:r>
         <w:rPr>
           <w:rFonts w:ascii="Courier New" w:hAnsi="Courier New" w:cs="Courier New"/>
@@ -12046,7 +11590,6 @@
         </w:rPr>
         <w:t>allowedCharStrips</w:t>
       </w:r>
-      <w:proofErr w:type="spellEnd"/>
       <w:r>
         <w:rPr>
           <w:rFonts w:ascii="Courier New" w:hAnsi="Courier New" w:cs="Courier New"/>
@@ -12219,7 +11762,6 @@
         </w:rPr>
         <w:tab/>
       </w:r>
-      <w:proofErr w:type="gramStart"/>
       <w:r>
         <w:rPr>
           <w:rFonts w:ascii="Courier New" w:hAnsi="Courier New" w:cs="Courier New"/>
@@ -12228,18 +11770,7 @@
           <w:szCs w:val="16"/>
           <w:lang w:bidi="he-IL"/>
         </w:rPr>
-        <w:t>&lt;!--</w:t>
-      </w:r>
-      <w:proofErr w:type="gramEnd"/>
-      <w:r>
-        <w:rPr>
-          <w:rFonts w:ascii="Courier New" w:hAnsi="Courier New" w:cs="Courier New"/>
-          <w:color w:val="3F5FBF"/>
-          <w:sz w:val="16"/>
-          <w:szCs w:val="16"/>
-          <w:lang w:bidi="he-IL"/>
-        </w:rPr>
-        <w:t xml:space="preserve"> Anti Virus module --&gt;</w:t>
+        <w:t>&lt;!-- Anti Virus module --&gt;</w:t>
       </w:r>
     </w:p>
     <w:p>
@@ -12304,7 +11835,6 @@
         </w:rPr>
         <w:t xml:space="preserve"> </w:t>
       </w:r>
-      <w:proofErr w:type="spellStart"/>
       <w:r>
         <w:rPr>
           <w:rFonts w:ascii="Courier New" w:hAnsi="Courier New" w:cs="Courier New"/>
@@ -12315,7 +11845,6 @@
         </w:rPr>
         <w:t>scanInnerFiles</w:t>
       </w:r>
-      <w:proofErr w:type="spellEnd"/>
       <w:r>
         <w:rPr>
           <w:rFonts w:ascii="Courier New" w:hAnsi="Courier New" w:cs="Courier New"/>
@@ -12524,20 +12053,8 @@
           <w:szCs w:val="16"/>
           <w:lang w:bidi="he-IL"/>
         </w:rPr>
-        <w:t>success-</w:t>
-      </w:r>
-      <w:proofErr w:type="spellStart"/>
-      <w:r>
-        <w:rPr>
-          <w:rFonts w:ascii="Courier New" w:hAnsi="Courier New" w:cs="Courier New"/>
-          <w:color w:val="3F7F7F"/>
-          <w:sz w:val="16"/>
-          <w:szCs w:val="16"/>
-          <w:lang w:bidi="he-IL"/>
-        </w:rPr>
-        <w:t>rc</w:t>
-      </w:r>
-      <w:proofErr w:type="spellEnd"/>
+        <w:t>success-rc</w:t>
+      </w:r>
       <w:r>
         <w:rPr>
           <w:rFonts w:ascii="Courier New" w:hAnsi="Courier New" w:cs="Courier New"/>
@@ -12576,20 +12093,8 @@
           <w:szCs w:val="16"/>
           <w:lang w:bidi="he-IL"/>
         </w:rPr>
-        <w:t>success-</w:t>
-      </w:r>
-      <w:proofErr w:type="spellStart"/>
-      <w:r>
-        <w:rPr>
-          <w:rFonts w:ascii="Courier New" w:hAnsi="Courier New" w:cs="Courier New"/>
-          <w:color w:val="3F7F7F"/>
-          <w:sz w:val="16"/>
-          <w:szCs w:val="16"/>
-          <w:lang w:bidi="he-IL"/>
-        </w:rPr>
-        <w:t>rc</w:t>
-      </w:r>
-      <w:proofErr w:type="spellEnd"/>
+        <w:t>success-rc</w:t>
+      </w:r>
       <w:r>
         <w:rPr>
           <w:rFonts w:ascii="Courier New" w:hAnsi="Courier New" w:cs="Courier New"/>
@@ -12792,7 +12297,6 @@
         </w:rPr>
         <w:tab/>
       </w:r>
-      <w:proofErr w:type="gramStart"/>
       <w:r>
         <w:rPr>
           <w:rFonts w:ascii="Courier New" w:hAnsi="Courier New" w:cs="Courier New"/>
@@ -12801,18 +12305,7 @@
           <w:szCs w:val="16"/>
           <w:lang w:bidi="he-IL"/>
         </w:rPr>
-        <w:t>&lt;!--</w:t>
-      </w:r>
-      <w:proofErr w:type="gramEnd"/>
-      <w:r>
-        <w:rPr>
-          <w:rFonts w:ascii="Courier New" w:hAnsi="Courier New" w:cs="Courier New"/>
-          <w:color w:val="3F5FBF"/>
-          <w:sz w:val="16"/>
-          <w:szCs w:val="16"/>
-          <w:lang w:bidi="he-IL"/>
-        </w:rPr>
-        <w:t xml:space="preserve"> File type module --&gt;</w:t>
+        <w:t>&lt;!-- File type module --&gt;</w:t>
       </w:r>
     </w:p>
     <w:p>
@@ -12858,7 +12351,6 @@
         </w:rPr>
         <w:t>&lt;</w:t>
       </w:r>
-      <w:proofErr w:type="gramStart"/>
       <w:r>
         <w:rPr>
           <w:rFonts w:ascii="Courier New" w:hAnsi="Courier New" w:cs="Courier New"/>
@@ -12869,7 +12361,6 @@
         </w:rPr>
         <w:t>file-type-module</w:t>
       </w:r>
-      <w:proofErr w:type="gramEnd"/>
       <w:r>
         <w:rPr>
           <w:rFonts w:ascii="Courier New" w:hAnsi="Courier New" w:cs="Courier New"/>
@@ -12985,7 +12476,6 @@
         </w:rPr>
         <w:t xml:space="preserve"> application/x-</w:t>
       </w:r>
-      <w:proofErr w:type="spellStart"/>
       <w:r>
         <w:rPr>
           <w:rFonts w:ascii="Courier New" w:hAnsi="Courier New" w:cs="Courier New"/>
@@ -12997,7 +12487,6 @@
         </w:rPr>
         <w:t>gzip</w:t>
       </w:r>
-      <w:proofErr w:type="spellEnd"/>
       <w:r>
         <w:rPr>
           <w:rFonts w:ascii="Courier New" w:hAnsi="Courier New" w:cs="Courier New"/>
@@ -13008,7 +12497,6 @@
         </w:rPr>
         <w:t xml:space="preserve"> application/x-</w:t>
       </w:r>
-      <w:proofErr w:type="spellStart"/>
       <w:r>
         <w:rPr>
           <w:rFonts w:ascii="Courier New" w:hAnsi="Courier New" w:cs="Courier New"/>
@@ -13020,7 +12508,6 @@
         </w:rPr>
         <w:t>gtar</w:t>
       </w:r>
-      <w:proofErr w:type="spellEnd"/>
       <w:r>
         <w:rPr>
           <w:rFonts w:ascii="Courier New" w:hAnsi="Courier New" w:cs="Courier New"/>
@@ -13268,7 +12755,6 @@
         </w:rPr>
         <w:tab/>
       </w:r>
-      <w:proofErr w:type="gramStart"/>
       <w:r>
         <w:rPr>
           <w:rFonts w:ascii="Courier New" w:hAnsi="Courier New" w:cs="Courier New"/>
@@ -13277,18 +12763,7 @@
           <w:szCs w:val="16"/>
           <w:lang w:bidi="he-IL"/>
         </w:rPr>
-        <w:t>&lt;!--</w:t>
-      </w:r>
-      <w:proofErr w:type="gramEnd"/>
-      <w:r>
-        <w:rPr>
-          <w:rFonts w:ascii="Courier New" w:hAnsi="Courier New" w:cs="Courier New"/>
-          <w:color w:val="3F5FBF"/>
-          <w:sz w:val="16"/>
-          <w:szCs w:val="16"/>
-          <w:lang w:bidi="he-IL"/>
-        </w:rPr>
-        <w:t xml:space="preserve"> File permissions module--&gt;</w:t>
+        <w:t>&lt;!-- File permissions module--&gt;</w:t>
       </w:r>
       <w:r>
         <w:rPr>
@@ -13344,27 +12819,15 @@
         </w:rPr>
         <w:t>&lt;</w:t>
       </w:r>
-      <w:proofErr w:type="spellStart"/>
-      <w:r>
-        <w:rPr>
-          <w:rFonts w:ascii="Courier New" w:hAnsi="Courier New" w:cs="Courier New"/>
-          <w:color w:val="3F7F7F"/>
-          <w:sz w:val="16"/>
-          <w:szCs w:val="16"/>
-          <w:lang w:bidi="he-IL"/>
-        </w:rPr>
-        <w:t>unix</w:t>
-      </w:r>
-      <w:proofErr w:type="spellEnd"/>
-      <w:r>
-        <w:rPr>
-          <w:rFonts w:ascii="Courier New" w:hAnsi="Courier New" w:cs="Courier New"/>
-          <w:color w:val="3F7F7F"/>
-          <w:sz w:val="16"/>
-          <w:szCs w:val="16"/>
-          <w:lang w:bidi="he-IL"/>
-        </w:rPr>
-        <w:t>-file-permissions-module</w:t>
+      <w:r>
+        <w:rPr>
+          <w:rFonts w:ascii="Courier New" w:hAnsi="Courier New" w:cs="Courier New"/>
+          <w:color w:val="3F7F7F"/>
+          <w:sz w:val="16"/>
+          <w:szCs w:val="16"/>
+          <w:lang w:bidi="he-IL"/>
+        </w:rPr>
+        <w:t>unix-file-permissions-module</w:t>
       </w:r>
       <w:r>
         <w:rPr>
@@ -13375,7 +12838,6 @@
         </w:rPr>
         <w:t xml:space="preserve"> </w:t>
       </w:r>
-      <w:proofErr w:type="spellStart"/>
       <w:r>
         <w:rPr>
           <w:rFonts w:ascii="Courier New" w:hAnsi="Courier New" w:cs="Courier New"/>
@@ -13386,7 +12848,6 @@
         </w:rPr>
         <w:t>scanInnerFiles</w:t>
       </w:r>
-      <w:proofErr w:type="spellEnd"/>
       <w:r>
         <w:rPr>
           <w:rFonts w:ascii="Courier New" w:hAnsi="Courier New" w:cs="Courier New"/>
@@ -13493,7 +12954,6 @@
         </w:rPr>
         <w:t>&gt;</w:t>
       </w:r>
-      <w:proofErr w:type="spellStart"/>
       <w:r>
         <w:rPr>
           <w:rFonts w:ascii="Courier New" w:hAnsi="Courier New" w:cs="Courier New"/>
@@ -13505,7 +12965,6 @@
         </w:rPr>
         <w:t>rwx</w:t>
       </w:r>
-      <w:proofErr w:type="spellEnd"/>
       <w:r>
         <w:rPr>
           <w:rFonts w:ascii="Courier New" w:hAnsi="Courier New" w:cs="Courier New"/>
@@ -13808,27 +13267,15 @@
         </w:rPr>
         <w:t>&lt;/</w:t>
       </w:r>
-      <w:proofErr w:type="spellStart"/>
-      <w:r>
-        <w:rPr>
-          <w:rFonts w:ascii="Courier New" w:hAnsi="Courier New" w:cs="Courier New"/>
-          <w:color w:val="3F7F7F"/>
-          <w:sz w:val="16"/>
-          <w:szCs w:val="16"/>
-          <w:lang w:bidi="he-IL"/>
-        </w:rPr>
-        <w:t>unix</w:t>
-      </w:r>
-      <w:proofErr w:type="spellEnd"/>
-      <w:r>
-        <w:rPr>
-          <w:rFonts w:ascii="Courier New" w:hAnsi="Courier New" w:cs="Courier New"/>
-          <w:color w:val="3F7F7F"/>
-          <w:sz w:val="16"/>
-          <w:szCs w:val="16"/>
-          <w:lang w:bidi="he-IL"/>
-        </w:rPr>
-        <w:t>-file-permissions-module</w:t>
+      <w:r>
+        <w:rPr>
+          <w:rFonts w:ascii="Courier New" w:hAnsi="Courier New" w:cs="Courier New"/>
+          <w:color w:val="3F7F7F"/>
+          <w:sz w:val="16"/>
+          <w:szCs w:val="16"/>
+          <w:lang w:bidi="he-IL"/>
+        </w:rPr>
+        <w:t>unix-file-permissions-module</w:t>
       </w:r>
       <w:r>
         <w:rPr>
@@ -13952,7 +13399,6 @@
         </w:rPr>
         <w:t>&lt;</w:t>
       </w:r>
-      <w:proofErr w:type="gramStart"/>
       <w:r>
         <w:rPr>
           <w:rFonts w:ascii="Courier New" w:hAnsi="Courier New" w:cs="Courier New"/>
@@ -13963,7 +13409,6 @@
         </w:rPr>
         <w:t>file-name-generator</w:t>
       </w:r>
-      <w:proofErr w:type="gramEnd"/>
       <w:r>
         <w:rPr>
           <w:rFonts w:ascii="Courier New" w:hAnsi="Courier New" w:cs="Courier New"/>
@@ -14028,7 +13473,6 @@
         </w:rPr>
         <w:tab/>
       </w:r>
-      <w:proofErr w:type="gramStart"/>
       <w:r>
         <w:rPr>
           <w:rFonts w:ascii="Courier New" w:hAnsi="Courier New" w:cs="Courier New"/>
@@ -14037,18 +13481,7 @@
           <w:szCs w:val="16"/>
           <w:lang w:bidi="he-IL"/>
         </w:rPr>
-        <w:t>&lt;!--</w:t>
-      </w:r>
-      <w:proofErr w:type="gramEnd"/>
-      <w:r>
-        <w:rPr>
-          <w:rFonts w:ascii="Courier New" w:hAnsi="Courier New" w:cs="Courier New"/>
-          <w:color w:val="3F5FBF"/>
-          <w:sz w:val="16"/>
-          <w:szCs w:val="16"/>
-          <w:lang w:bidi="he-IL"/>
-        </w:rPr>
-        <w:t xml:space="preserve"> Censor method --&gt;</w:t>
+        <w:t>&lt;!-- Censor method --&gt;</w:t>
       </w:r>
     </w:p>
     <w:p>
@@ -14198,8 +13631,6 @@
         </w:rPr>
         <w:t>&lt;</w:t>
       </w:r>
-      <w:proofErr w:type="spellStart"/>
-      <w:proofErr w:type="gramStart"/>
       <w:r>
         <w:rPr>
           <w:rFonts w:ascii="Courier New" w:hAnsi="Courier New" w:cs="Courier New"/>
@@ -14210,7 +13641,6 @@
         </w:rPr>
         <w:t>charStripsToKeep</w:t>
       </w:r>
-      <w:proofErr w:type="spellEnd"/>
       <w:r>
         <w:rPr>
           <w:rFonts w:ascii="Courier New" w:hAnsi="Courier New" w:cs="Courier New"/>
@@ -14221,7 +13651,6 @@
         </w:rPr>
         <w:t>&gt;</w:t>
       </w:r>
-      <w:proofErr w:type="gramEnd"/>
       <w:r>
         <w:rPr>
           <w:rFonts w:ascii="Courier New" w:hAnsi="Courier New" w:cs="Courier New"/>
@@ -14242,7 +13671,6 @@
         </w:rPr>
         <w:t>&lt;/</w:t>
       </w:r>
-      <w:proofErr w:type="spellStart"/>
       <w:r>
         <w:rPr>
           <w:rFonts w:ascii="Courier New" w:hAnsi="Courier New" w:cs="Courier New"/>
@@ -14253,7 +13681,6 @@
         </w:rPr>
         <w:t>charStripsToKeep</w:t>
       </w:r>
-      <w:proofErr w:type="spellEnd"/>
       <w:r>
         <w:rPr>
           <w:rFonts w:ascii="Courier New" w:hAnsi="Courier New" w:cs="Courier New"/>
@@ -14372,7 +13799,6 @@
         </w:rPr>
         <w:tab/>
       </w:r>
-      <w:proofErr w:type="gramStart"/>
       <w:r>
         <w:rPr>
           <w:rFonts w:ascii="Courier New" w:hAnsi="Courier New" w:cs="Courier New"/>
@@ -14381,18 +13807,7 @@
           <w:szCs w:val="16"/>
           <w:lang w:bidi="he-IL"/>
         </w:rPr>
-        <w:t>&lt;!--</w:t>
-      </w:r>
-      <w:proofErr w:type="gramEnd"/>
-      <w:r>
-        <w:rPr>
-          <w:rFonts w:ascii="Courier New" w:hAnsi="Courier New" w:cs="Courier New"/>
-          <w:color w:val="3F5FBF"/>
-          <w:sz w:val="16"/>
-          <w:szCs w:val="16"/>
-          <w:lang w:bidi="he-IL"/>
-        </w:rPr>
-        <w:t xml:space="preserve"> Generation method --&gt;</w:t>
+        <w:t>&lt;!-- Generation method --&gt;</w:t>
       </w:r>
     </w:p>
     <w:p>
@@ -14438,7 +13853,6 @@
         </w:rPr>
         <w:t>&lt;</w:t>
       </w:r>
-      <w:proofErr w:type="gramStart"/>
       <w:r>
         <w:rPr>
           <w:rFonts w:ascii="Courier New" w:hAnsi="Courier New" w:cs="Courier New"/>
@@ -14449,7 +13863,6 @@
         </w:rPr>
         <w:t>name-pattern</w:t>
       </w:r>
-      <w:proofErr w:type="gramEnd"/>
       <w:r>
         <w:rPr>
           <w:rFonts w:ascii="Courier New" w:hAnsi="Courier New" w:cs="Courier New"/>
@@ -14514,7 +13927,6 @@
         </w:rPr>
         <w:t>&lt;</w:t>
       </w:r>
-      <w:proofErr w:type="gramStart"/>
       <w:r>
         <w:rPr>
           <w:rFonts w:ascii="Courier New" w:hAnsi="Courier New" w:cs="Courier New"/>
@@ -14525,7 +13937,6 @@
         </w:rPr>
         <w:t>part</w:t>
       </w:r>
-      <w:proofErr w:type="gramEnd"/>
       <w:r>
         <w:rPr>
           <w:rFonts w:ascii="Courier New" w:hAnsi="Courier New" w:cs="Courier New"/>
@@ -14730,7 +14141,6 @@
         </w:rPr>
         <w:t>&lt;</w:t>
       </w:r>
-      <w:proofErr w:type="gramStart"/>
       <w:r>
         <w:rPr>
           <w:rFonts w:ascii="Courier New" w:hAnsi="Courier New" w:cs="Courier New"/>
@@ -14741,7 +14151,6 @@
         </w:rPr>
         <w:t>part</w:t>
       </w:r>
-      <w:proofErr w:type="gramEnd"/>
       <w:r>
         <w:rPr>
           <w:rFonts w:ascii="Courier New" w:hAnsi="Courier New" w:cs="Courier New"/>
@@ -15052,7 +14461,6 @@
           <w:szCs w:val="16"/>
           <w:lang w:bidi="he-IL"/>
         </w:rPr>
-        <w:lastRenderedPageBreak/>
         <w:tab/>
       </w:r>
     </w:p>
@@ -15231,7 +14639,6 @@
         </w:rPr>
         <w:t>&lt;</w:t>
       </w:r>
-      <w:proofErr w:type="gramStart"/>
       <w:r>
         <w:rPr>
           <w:rFonts w:ascii="Courier New" w:hAnsi="Courier New" w:cs="Courier New"/>
@@ -15242,7 +14649,6 @@
         </w:rPr>
         <w:t>char-strips</w:t>
       </w:r>
-      <w:proofErr w:type="gramEnd"/>
       <w:r>
         <w:rPr>
           <w:rFonts w:ascii="Courier New" w:hAnsi="Courier New" w:cs="Courier New"/>
@@ -15297,7 +14703,6 @@
         </w:rPr>
         <w:tab/>
       </w:r>
-      <w:proofErr w:type="gramStart"/>
       <w:r>
         <w:rPr>
           <w:rFonts w:ascii="Courier New" w:hAnsi="Courier New" w:cs="Courier New"/>
@@ -15306,18 +14711,7 @@
           <w:szCs w:val="16"/>
           <w:lang w:bidi="he-IL"/>
         </w:rPr>
-        <w:t>&lt;!--</w:t>
-      </w:r>
-      <w:proofErr w:type="gramEnd"/>
-      <w:r>
-        <w:rPr>
-          <w:rFonts w:ascii="Courier New" w:hAnsi="Courier New" w:cs="Courier New"/>
-          <w:color w:val="3F5FBF"/>
-          <w:sz w:val="16"/>
-          <w:szCs w:val="16"/>
-          <w:lang w:bidi="he-IL"/>
-        </w:rPr>
-        <w:t xml:space="preserve"> Digits --&gt;</w:t>
+        <w:t>&lt;!-- Digits --&gt;</w:t>
       </w:r>
     </w:p>
     <w:p>
@@ -15382,7 +14776,6 @@
         </w:rPr>
         <w:t xml:space="preserve"> </w:t>
       </w:r>
-      <w:proofErr w:type="spellStart"/>
       <w:r>
         <w:rPr>
           <w:rFonts w:ascii="Courier New" w:hAnsi="Courier New" w:cs="Courier New"/>
@@ -15393,7 +14786,6 @@
         </w:rPr>
         <w:t>stripKey</w:t>
       </w:r>
-      <w:proofErr w:type="spellEnd"/>
       <w:r>
         <w:rPr>
           <w:rFonts w:ascii="Courier New" w:hAnsi="Courier New" w:cs="Courier New"/>
@@ -15480,7 +14872,6 @@
         </w:rPr>
         <w:t>&lt;</w:t>
       </w:r>
-      <w:proofErr w:type="gramStart"/>
       <w:r>
         <w:rPr>
           <w:rFonts w:ascii="Courier New" w:hAnsi="Courier New" w:cs="Courier New"/>
@@ -15501,7 +14892,6 @@
         </w:rPr>
         <w:t>&gt;</w:t>
       </w:r>
-      <w:proofErr w:type="gramEnd"/>
       <w:r>
         <w:rPr>
           <w:rFonts w:ascii="Courier New" w:hAnsi="Courier New" w:cs="Courier New"/>
@@ -15674,7 +15064,6 @@
         </w:rPr>
         <w:tab/>
       </w:r>
-      <w:proofErr w:type="gramStart"/>
       <w:r>
         <w:rPr>
           <w:rFonts w:ascii="Courier New" w:hAnsi="Courier New" w:cs="Courier New"/>
@@ -15683,18 +15072,7 @@
           <w:szCs w:val="16"/>
           <w:lang w:bidi="he-IL"/>
         </w:rPr>
-        <w:t>&lt;!--</w:t>
-      </w:r>
-      <w:proofErr w:type="gramEnd"/>
-      <w:r>
-        <w:rPr>
-          <w:rFonts w:ascii="Courier New" w:hAnsi="Courier New" w:cs="Courier New"/>
-          <w:color w:val="3F5FBF"/>
-          <w:sz w:val="16"/>
-          <w:szCs w:val="16"/>
-          <w:lang w:bidi="he-IL"/>
-        </w:rPr>
-        <w:t xml:space="preserve"> Characters --&gt;</w:t>
+        <w:t>&lt;!-- Characters --&gt;</w:t>
       </w:r>
     </w:p>
     <w:p>
@@ -15759,7 +15137,6 @@
         </w:rPr>
         <w:t xml:space="preserve"> </w:t>
       </w:r>
-      <w:proofErr w:type="spellStart"/>
       <w:r>
         <w:rPr>
           <w:rFonts w:ascii="Courier New" w:hAnsi="Courier New" w:cs="Courier New"/>
@@ -15770,7 +15147,6 @@
         </w:rPr>
         <w:t>stripKey</w:t>
       </w:r>
-      <w:proofErr w:type="spellEnd"/>
       <w:r>
         <w:rPr>
           <w:rFonts w:ascii="Courier New" w:hAnsi="Courier New" w:cs="Courier New"/>
@@ -15857,7 +15233,6 @@
         </w:rPr>
         <w:t>&lt;</w:t>
       </w:r>
-      <w:proofErr w:type="gramStart"/>
       <w:r>
         <w:rPr>
           <w:rFonts w:ascii="Courier New" w:hAnsi="Courier New" w:cs="Courier New"/>
@@ -15878,7 +15253,6 @@
         </w:rPr>
         <w:t>&gt;</w:t>
       </w:r>
-      <w:proofErr w:type="gramEnd"/>
       <w:r>
         <w:rPr>
           <w:rFonts w:ascii="Courier New" w:hAnsi="Courier New" w:cs="Courier New"/>
@@ -16025,6 +15399,7 @@
           <w:szCs w:val="16"/>
           <w:lang w:bidi="he-IL"/>
         </w:rPr>
+        <w:lastRenderedPageBreak/>
         <w:tab/>
       </w:r>
       <w:r>
@@ -16071,7 +15446,6 @@
         </w:rPr>
         <w:tab/>
       </w:r>
-      <w:proofErr w:type="gramStart"/>
       <w:r>
         <w:rPr>
           <w:rFonts w:ascii="Courier New" w:hAnsi="Courier New" w:cs="Courier New"/>
@@ -16080,18 +15454,7 @@
           <w:szCs w:val="16"/>
           <w:lang w:bidi="he-IL"/>
         </w:rPr>
-        <w:t>&lt;!--</w:t>
-      </w:r>
-      <w:proofErr w:type="gramEnd"/>
-      <w:r>
-        <w:rPr>
-          <w:rFonts w:ascii="Courier New" w:hAnsi="Courier New" w:cs="Courier New"/>
-          <w:color w:val="3F5FBF"/>
-          <w:sz w:val="16"/>
-          <w:szCs w:val="16"/>
-          <w:lang w:bidi="he-IL"/>
-        </w:rPr>
-        <w:t xml:space="preserve"> Others --&gt;</w:t>
+        <w:t>&lt;!-- Others --&gt;</w:t>
       </w:r>
     </w:p>
     <w:p>
@@ -16156,7 +15519,6 @@
         </w:rPr>
         <w:t xml:space="preserve"> </w:t>
       </w:r>
-      <w:proofErr w:type="spellStart"/>
       <w:r>
         <w:rPr>
           <w:rFonts w:ascii="Courier New" w:hAnsi="Courier New" w:cs="Courier New"/>
@@ -16167,7 +15529,6 @@
         </w:rPr>
         <w:t>stripKey</w:t>
       </w:r>
-      <w:proofErr w:type="spellEnd"/>
       <w:r>
         <w:rPr>
           <w:rFonts w:ascii="Courier New" w:hAnsi="Courier New" w:cs="Courier New"/>
@@ -16254,7 +15615,6 @@
         </w:rPr>
         <w:t>&lt;</w:t>
       </w:r>
-      <w:proofErr w:type="gramStart"/>
       <w:r>
         <w:rPr>
           <w:rFonts w:ascii="Courier New" w:hAnsi="Courier New" w:cs="Courier New"/>
@@ -16265,7 +15625,6 @@
         </w:rPr>
         <w:t>strip</w:t>
       </w:r>
-      <w:proofErr w:type="gramEnd"/>
       <w:r>
         <w:rPr>
           <w:rFonts w:ascii="Courier New" w:hAnsi="Courier New" w:cs="Courier New"/>
@@ -16523,7 +15882,6 @@
         </w:rPr>
         <w:t>&lt;</w:t>
       </w:r>
-      <w:proofErr w:type="gramStart"/>
       <w:r>
         <w:rPr>
           <w:rFonts w:ascii="Courier New" w:hAnsi="Courier New" w:cs="Courier New"/>
@@ -16534,7 +15892,6 @@
         </w:rPr>
         <w:t>types-collections</w:t>
       </w:r>
-      <w:proofErr w:type="gramEnd"/>
       <w:r>
         <w:rPr>
           <w:rFonts w:ascii="Courier New" w:hAnsi="Courier New" w:cs="Courier New"/>
@@ -16731,20 +16088,8 @@
           <w:szCs w:val="16"/>
           <w:lang w:bidi="he-IL"/>
         </w:rPr>
-        <w:t>allowed-</w:t>
-      </w:r>
-      <w:proofErr w:type="spellStart"/>
-      <w:r>
-        <w:rPr>
-          <w:rFonts w:ascii="Courier New" w:hAnsi="Courier New" w:cs="Courier New"/>
-          <w:color w:val="7F007F"/>
-          <w:sz w:val="16"/>
-          <w:szCs w:val="16"/>
-          <w:lang w:bidi="he-IL"/>
-        </w:rPr>
-        <w:t>exts</w:t>
-      </w:r>
-      <w:proofErr w:type="spellEnd"/>
+        <w:t>allowed-exts</w:t>
+      </w:r>
       <w:r>
         <w:rPr>
           <w:rFonts w:ascii="Courier New" w:hAnsi="Courier New" w:cs="Courier New"/>
@@ -16787,7 +16132,6 @@
         </w:rPr>
         <w:t>application/</w:t>
       </w:r>
-      <w:proofErr w:type="spellStart"/>
       <w:r>
         <w:rPr>
           <w:rFonts w:ascii="Courier New" w:hAnsi="Courier New" w:cs="Courier New"/>
@@ -16799,7 +16143,6 @@
         </w:rPr>
         <w:t>msword</w:t>
       </w:r>
-      <w:proofErr w:type="spellEnd"/>
       <w:r>
         <w:rPr>
           <w:rFonts w:ascii="Courier New" w:hAnsi="Courier New" w:cs="Courier New"/>
@@ -16911,20 +16254,8 @@
           <w:szCs w:val="16"/>
           <w:lang w:bidi="he-IL"/>
         </w:rPr>
-        <w:t>allowed-</w:t>
-      </w:r>
-      <w:proofErr w:type="spellStart"/>
-      <w:r>
-        <w:rPr>
-          <w:rFonts w:ascii="Courier New" w:hAnsi="Courier New" w:cs="Courier New"/>
-          <w:color w:val="7F007F"/>
-          <w:sz w:val="16"/>
-          <w:szCs w:val="16"/>
-          <w:lang w:bidi="he-IL"/>
-        </w:rPr>
-        <w:t>exts</w:t>
-      </w:r>
-      <w:proofErr w:type="spellEnd"/>
+        <w:t>allowed-exts</w:t>
+      </w:r>
       <w:r>
         <w:rPr>
           <w:rFonts w:ascii="Courier New" w:hAnsi="Courier New" w:cs="Courier New"/>
@@ -16967,7 +16298,6 @@
         </w:rPr>
         <w:t>application/x-</w:t>
       </w:r>
-      <w:proofErr w:type="spellStart"/>
       <w:r>
         <w:rPr>
           <w:rFonts w:ascii="Courier New" w:hAnsi="Courier New" w:cs="Courier New"/>
@@ -16979,7 +16309,6 @@
         </w:rPr>
         <w:t>tika</w:t>
       </w:r>
-      <w:proofErr w:type="spellEnd"/>
       <w:r>
         <w:rPr>
           <w:rFonts w:ascii="Courier New" w:hAnsi="Courier New" w:cs="Courier New"/>
@@ -16990,7 +16319,6 @@
         </w:rPr>
         <w:t>-</w:t>
       </w:r>
-      <w:proofErr w:type="spellStart"/>
       <w:r>
         <w:rPr>
           <w:rFonts w:ascii="Courier New" w:hAnsi="Courier New" w:cs="Courier New"/>
@@ -17002,7 +16330,6 @@
         </w:rPr>
         <w:t>msoffice</w:t>
       </w:r>
-      <w:proofErr w:type="spellEnd"/>
       <w:r>
         <w:rPr>
           <w:rFonts w:ascii="Courier New" w:hAnsi="Courier New" w:cs="Courier New"/>
@@ -17087,7 +16414,6 @@
         </w:rPr>
         <w:t>&lt;</w:t>
       </w:r>
-      <w:proofErr w:type="gramStart"/>
       <w:r>
         <w:rPr>
           <w:rFonts w:ascii="Courier New" w:hAnsi="Courier New" w:cs="Courier New"/>
@@ -17098,7 +16424,6 @@
         </w:rPr>
         <w:t>type</w:t>
       </w:r>
-      <w:proofErr w:type="gramEnd"/>
       <w:r>
         <w:rPr>
           <w:rFonts w:ascii="Courier New" w:hAnsi="Courier New" w:cs="Courier New"/>
@@ -17271,20 +16596,8 @@
           <w:szCs w:val="16"/>
           <w:lang w:bidi="he-IL"/>
         </w:rPr>
-        <w:t>allowed-</w:t>
-      </w:r>
-      <w:proofErr w:type="spellStart"/>
-      <w:r>
-        <w:rPr>
-          <w:rFonts w:ascii="Courier New" w:hAnsi="Courier New" w:cs="Courier New"/>
-          <w:color w:val="7F007F"/>
-          <w:sz w:val="16"/>
-          <w:szCs w:val="16"/>
-          <w:lang w:bidi="he-IL"/>
-        </w:rPr>
-        <w:t>exts</w:t>
-      </w:r>
-      <w:proofErr w:type="spellEnd"/>
+        <w:t>allowed-exts</w:t>
+      </w:r>
       <w:r>
         <w:rPr>
           <w:rFonts w:ascii="Courier New" w:hAnsi="Courier New" w:cs="Courier New"/>
@@ -17305,33 +16618,7 @@
           <w:szCs w:val="16"/>
           <w:lang w:bidi="he-IL"/>
         </w:rPr>
-        <w:t>"</w:t>
-      </w:r>
-      <w:proofErr w:type="spellStart"/>
-      <w:r>
-        <w:rPr>
-          <w:rFonts w:ascii="Courier New" w:hAnsi="Courier New" w:cs="Courier New"/>
-          <w:i/>
-          <w:iCs/>
-          <w:color w:val="2A00FF"/>
-          <w:sz w:val="16"/>
-          <w:szCs w:val="16"/>
-          <w:lang w:bidi="he-IL"/>
-        </w:rPr>
-        <w:t>docx</w:t>
-      </w:r>
-      <w:proofErr w:type="spellEnd"/>
-      <w:r>
-        <w:rPr>
-          <w:rFonts w:ascii="Courier New" w:hAnsi="Courier New" w:cs="Courier New"/>
-          <w:i/>
-          <w:iCs/>
-          <w:color w:val="2A00FF"/>
-          <w:sz w:val="16"/>
-          <w:szCs w:val="16"/>
-          <w:lang w:bidi="he-IL"/>
-        </w:rPr>
-        <w:t>"</w:t>
+        <w:t>"docx"</w:t>
       </w:r>
       <w:r>
         <w:rPr>
@@ -17353,7 +16640,6 @@
         </w:rPr>
         <w:t>application/x-</w:t>
       </w:r>
-      <w:proofErr w:type="spellStart"/>
       <w:r>
         <w:rPr>
           <w:rFonts w:ascii="Courier New" w:hAnsi="Courier New" w:cs="Courier New"/>
@@ -17365,7 +16651,6 @@
         </w:rPr>
         <w:t>tika</w:t>
       </w:r>
-      <w:proofErr w:type="spellEnd"/>
       <w:r>
         <w:rPr>
           <w:rFonts w:ascii="Courier New" w:hAnsi="Courier New" w:cs="Courier New"/>
@@ -17376,7 +16661,6 @@
         </w:rPr>
         <w:t>-</w:t>
       </w:r>
-      <w:proofErr w:type="spellStart"/>
       <w:r>
         <w:rPr>
           <w:rFonts w:ascii="Courier New" w:hAnsi="Courier New" w:cs="Courier New"/>
@@ -17388,7 +16672,6 @@
         </w:rPr>
         <w:t>ooxml</w:t>
       </w:r>
-      <w:proofErr w:type="spellEnd"/>
       <w:r>
         <w:rPr>
           <w:rFonts w:ascii="Courier New" w:hAnsi="Courier New" w:cs="Courier New"/>
@@ -17590,33 +16873,7 @@
           <w:szCs w:val="16"/>
           <w:lang w:bidi="he-IL"/>
         </w:rPr>
-        <w:t>"</w:t>
-      </w:r>
-      <w:proofErr w:type="spellStart"/>
-      <w:r>
-        <w:rPr>
-          <w:rFonts w:ascii="Courier New" w:hAnsi="Courier New" w:cs="Courier New"/>
-          <w:i/>
-          <w:iCs/>
-          <w:color w:val="2A00FF"/>
-          <w:sz w:val="16"/>
-          <w:szCs w:val="16"/>
-          <w:lang w:bidi="he-IL"/>
-        </w:rPr>
-        <w:t>pdf</w:t>
-      </w:r>
-      <w:proofErr w:type="spellEnd"/>
-      <w:r>
-        <w:rPr>
-          <w:rFonts w:ascii="Courier New" w:hAnsi="Courier New" w:cs="Courier New"/>
-          <w:i/>
-          <w:iCs/>
-          <w:color w:val="2A00FF"/>
-          <w:sz w:val="16"/>
-          <w:szCs w:val="16"/>
-          <w:lang w:bidi="he-IL"/>
-        </w:rPr>
-        <w:t>"</w:t>
+        <w:t>"pdf"</w:t>
       </w:r>
       <w:r>
         <w:rPr>
@@ -17709,20 +16966,8 @@
           <w:szCs w:val="16"/>
           <w:lang w:bidi="he-IL"/>
         </w:rPr>
-        <w:t>allowed-</w:t>
-      </w:r>
-      <w:proofErr w:type="spellStart"/>
-      <w:r>
-        <w:rPr>
-          <w:rFonts w:ascii="Courier New" w:hAnsi="Courier New" w:cs="Courier New"/>
-          <w:color w:val="7F007F"/>
-          <w:sz w:val="16"/>
-          <w:szCs w:val="16"/>
-          <w:lang w:bidi="he-IL"/>
-        </w:rPr>
-        <w:t>exts</w:t>
-      </w:r>
-      <w:proofErr w:type="spellEnd"/>
+        <w:t>allowed-exts</w:t>
+      </w:r>
       <w:r>
         <w:rPr>
           <w:rFonts w:ascii="Courier New" w:hAnsi="Courier New" w:cs="Courier New"/>
@@ -17743,67 +16988,39 @@
           <w:szCs w:val="16"/>
           <w:lang w:bidi="he-IL"/>
         </w:rPr>
-        <w:t>"</w:t>
-      </w:r>
-      <w:proofErr w:type="spellStart"/>
-      <w:r>
-        <w:rPr>
-          <w:rFonts w:ascii="Courier New" w:hAnsi="Courier New" w:cs="Courier New"/>
-          <w:i/>
-          <w:iCs/>
-          <w:color w:val="2A00FF"/>
-          <w:sz w:val="16"/>
-          <w:szCs w:val="16"/>
+        <w:t>"pdf"</w:t>
+      </w:r>
+      <w:r>
+        <w:rPr>
+          <w:rFonts w:ascii="Courier New" w:hAnsi="Courier New" w:cs="Courier New"/>
+          <w:color w:val="008080"/>
+          <w:sz w:val="16"/>
+          <w:szCs w:val="16"/>
+          <w:lang w:bidi="he-IL"/>
+        </w:rPr>
+        <w:t>&gt;</w:t>
+      </w:r>
+      <w:r>
+        <w:rPr>
+          <w:rFonts w:ascii="Courier New" w:hAnsi="Courier New" w:cs="Courier New"/>
+          <w:color w:val="000000"/>
+          <w:sz w:val="16"/>
+          <w:szCs w:val="16"/>
+          <w:lang w:bidi="he-IL"/>
+        </w:rPr>
+        <w:t>application/</w:t>
+      </w:r>
+      <w:r>
+        <w:rPr>
+          <w:rFonts w:ascii="Courier New" w:hAnsi="Courier New" w:cs="Courier New"/>
+          <w:color w:val="000000"/>
+          <w:sz w:val="16"/>
+          <w:szCs w:val="16"/>
+          <w:u w:val="single"/>
           <w:lang w:bidi="he-IL"/>
         </w:rPr>
         <w:t>pdf</w:t>
       </w:r>
-      <w:proofErr w:type="spellEnd"/>
-      <w:r>
-        <w:rPr>
-          <w:rFonts w:ascii="Courier New" w:hAnsi="Courier New" w:cs="Courier New"/>
-          <w:i/>
-          <w:iCs/>
-          <w:color w:val="2A00FF"/>
-          <w:sz w:val="16"/>
-          <w:szCs w:val="16"/>
-          <w:lang w:bidi="he-IL"/>
-        </w:rPr>
-        <w:t>"</w:t>
-      </w:r>
-      <w:r>
-        <w:rPr>
-          <w:rFonts w:ascii="Courier New" w:hAnsi="Courier New" w:cs="Courier New"/>
-          <w:color w:val="008080"/>
-          <w:sz w:val="16"/>
-          <w:szCs w:val="16"/>
-          <w:lang w:bidi="he-IL"/>
-        </w:rPr>
-        <w:t>&gt;</w:t>
-      </w:r>
-      <w:r>
-        <w:rPr>
-          <w:rFonts w:ascii="Courier New" w:hAnsi="Courier New" w:cs="Courier New"/>
-          <w:color w:val="000000"/>
-          <w:sz w:val="16"/>
-          <w:szCs w:val="16"/>
-          <w:lang w:bidi="he-IL"/>
-        </w:rPr>
-        <w:t>application/</w:t>
-      </w:r>
-      <w:proofErr w:type="spellStart"/>
-      <w:r>
-        <w:rPr>
-          <w:rFonts w:ascii="Courier New" w:hAnsi="Courier New" w:cs="Courier New"/>
-          <w:color w:val="000000"/>
-          <w:sz w:val="16"/>
-          <w:szCs w:val="16"/>
-          <w:u w:val="single"/>
-          <w:lang w:bidi="he-IL"/>
-        </w:rPr>
-        <w:t>pdf</w:t>
-      </w:r>
-      <w:proofErr w:type="spellEnd"/>
       <w:r>
         <w:rPr>
           <w:rFonts w:ascii="Courier New" w:hAnsi="Courier New" w:cs="Courier New"/>
@@ -18118,20 +17335,8 @@
           <w:szCs w:val="16"/>
           <w:lang w:bidi="he-IL"/>
         </w:rPr>
-        <w:t>allowed-</w:t>
-      </w:r>
-      <w:proofErr w:type="spellStart"/>
-      <w:r>
-        <w:rPr>
-          <w:rFonts w:ascii="Courier New" w:hAnsi="Courier New" w:cs="Courier New"/>
-          <w:color w:val="7F007F"/>
-          <w:sz w:val="16"/>
-          <w:szCs w:val="16"/>
-          <w:lang w:bidi="he-IL"/>
-        </w:rPr>
-        <w:t>exts</w:t>
-      </w:r>
-      <w:proofErr w:type="spellEnd"/>
+        <w:t>allowed-exts</w:t>
+      </w:r>
       <w:r>
         <w:rPr>
           <w:rFonts w:ascii="Courier New" w:hAnsi="Courier New" w:cs="Courier New"/>
@@ -18152,47 +17357,7 @@
           <w:szCs w:val="16"/>
           <w:lang w:bidi="he-IL"/>
         </w:rPr>
-        <w:t>"</w:t>
-      </w:r>
-      <w:proofErr w:type="spellStart"/>
-      <w:r>
-        <w:rPr>
-          <w:rFonts w:ascii="Courier New" w:hAnsi="Courier New" w:cs="Courier New"/>
-          <w:i/>
-          <w:iCs/>
-          <w:color w:val="2A00FF"/>
-          <w:sz w:val="16"/>
-          <w:szCs w:val="16"/>
-          <w:lang w:bidi="he-IL"/>
-        </w:rPr>
-        <w:t>jpg</w:t>
-      </w:r>
-      <w:proofErr w:type="gramStart"/>
-      <w:r>
-        <w:rPr>
-          <w:rFonts w:ascii="Courier New" w:hAnsi="Courier New" w:cs="Courier New"/>
-          <w:i/>
-          <w:iCs/>
-          <w:color w:val="2A00FF"/>
-          <w:sz w:val="16"/>
-          <w:szCs w:val="16"/>
-          <w:lang w:bidi="he-IL"/>
-        </w:rPr>
-        <w:t>,JPEG</w:t>
-      </w:r>
-      <w:proofErr w:type="spellEnd"/>
-      <w:proofErr w:type="gramEnd"/>
-      <w:r>
-        <w:rPr>
-          <w:rFonts w:ascii="Courier New" w:hAnsi="Courier New" w:cs="Courier New"/>
-          <w:i/>
-          <w:iCs/>
-          <w:color w:val="2A00FF"/>
-          <w:sz w:val="16"/>
-          <w:szCs w:val="16"/>
-          <w:lang w:bidi="he-IL"/>
-        </w:rPr>
-        <w:t>"</w:t>
+        <w:t>"jpg,JPEG"</w:t>
       </w:r>
       <w:r>
         <w:rPr>
@@ -18409,42 +17574,8 @@
           <w:szCs w:val="16"/>
           <w:lang w:bidi="he-IL"/>
         </w:rPr>
-        <w:t>file-</w:t>
-      </w:r>
-      <w:proofErr w:type="spellStart"/>
-      <w:r>
-        <w:rPr>
-          <w:rFonts w:ascii="Courier New" w:hAnsi="Courier New" w:cs="Courier New"/>
-          <w:color w:val="3F7F7F"/>
-          <w:sz w:val="16"/>
-          <w:szCs w:val="16"/>
-          <w:lang w:bidi="he-IL"/>
-        </w:rPr>
-        <w:t>validator</w:t>
-      </w:r>
-      <w:proofErr w:type="spellEnd"/>
-      <w:r>
-        <w:rPr>
-          <w:rFonts w:ascii="Courier New" w:hAnsi="Courier New" w:cs="Courier New"/>
-          <w:color w:val="3F7F7F"/>
-          <w:sz w:val="16"/>
-          <w:szCs w:val="16"/>
-          <w:lang w:bidi="he-IL"/>
-        </w:rPr>
-        <w:t>-</w:t>
-      </w:r>
-      <w:proofErr w:type="spellStart"/>
-      <w:r>
-        <w:rPr>
-          <w:rFonts w:ascii="Courier New" w:hAnsi="Courier New" w:cs="Courier New"/>
-          <w:color w:val="3F7F7F"/>
-          <w:sz w:val="16"/>
-          <w:szCs w:val="16"/>
-          <w:lang w:bidi="he-IL"/>
-        </w:rPr>
-        <w:t>config</w:t>
-      </w:r>
-      <w:proofErr w:type="spellEnd"/>
+        <w:t>file-validator-config</w:t>
+      </w:r>
       <w:r>
         <w:rPr>
           <w:rFonts w:ascii="Courier New" w:hAnsi="Courier New" w:cs="Courier New"/>

</xml_diff>